<commit_message>
adding results and fixing labels
</commit_message>
<xml_diff>
--- a/708_FinalPaper_draft.docx
+++ b/708_FinalPaper_draft.docx
@@ -1681,6 +1681,12 @@
         </w:rPr>
         <w:t xml:space="preserve">The purpose of the log2 transformation was so standardize trait values, allowing for comparison between traits. </w:t>
       </w:r>
+      <w:r>
+        <w:rPr>
+          <w:rFonts w:ascii="Times New Roman" w:hAnsi="Times New Roman" w:cs="Times New Roman"/>
+        </w:rPr>
+        <w:t xml:space="preserve">Purpose of micrometer conversion was to avoid computing negative log values to make it easier to interpret treatment contrasts. </w:t>
+      </w:r>
     </w:p>
     <w:p>
       <w:pPr>
@@ -1932,25 +1938,7 @@
         <w:rPr>
           <w:rFonts w:ascii="Times New Roman" w:hAnsi="Times New Roman" w:cs="Times New Roman"/>
         </w:rPr>
-        <w:t xml:space="preserve">, </w:t>
-      </w:r>
-      <w:r>
-        <w:rPr>
-          <w:rFonts w:ascii="Times New Roman" w:hAnsi="Times New Roman" w:cs="Times New Roman"/>
-        </w:rPr>
-        <w:t>thereby reducing</w:t>
-      </w:r>
-      <w:r>
-        <w:rPr>
-          <w:rFonts w:ascii="Times New Roman" w:hAnsi="Times New Roman" w:cs="Times New Roman"/>
-        </w:rPr>
-        <w:t xml:space="preserve"> the extent </w:t>
-      </w:r>
-      <w:r>
-        <w:rPr>
-          <w:rFonts w:ascii="Times New Roman" w:hAnsi="Times New Roman" w:cs="Times New Roman"/>
-        </w:rPr>
-        <w:t xml:space="preserve">of sexual dimorphism, </w:t>
+        <w:t xml:space="preserve">, thereby reducing the extent of sexual dimorphism, </w:t>
       </w:r>
       <w:r>
         <w:rPr>
@@ -2010,7 +1998,6 @@
           <w:i/>
           <w:iCs/>
         </w:rPr>
-        <w:lastRenderedPageBreak/>
         <w:t xml:space="preserve">Choice of a multivariate model </w:t>
       </w:r>
     </w:p>
@@ -2587,13 +2574,7 @@
         <w:rPr>
           <w:rFonts w:ascii="Times New Roman" w:hAnsi="Times New Roman" w:cs="Times New Roman"/>
         </w:rPr>
-        <w:t xml:space="preserve">By including unit as a random effect, we are estimating the mean and distribution of individual effects. </w:t>
-      </w:r>
-      <w:r>
-        <w:rPr>
-          <w:rFonts w:ascii="Times New Roman" w:hAnsi="Times New Roman" w:cs="Times New Roman"/>
-        </w:rPr>
-        <w:t xml:space="preserve">We are allowing the effect of </w:t>
+        <w:t xml:space="preserve">By including unit as a random effect, we are estimating the mean and distribution of individual effects. We are allowing the effect of </w:t>
       </w:r>
       <w:proofErr w:type="gramStart"/>
       <w:r>
@@ -2939,7 +2920,6 @@
         <w:rPr>
           <w:rFonts w:ascii="Times New Roman" w:hAnsi="Times New Roman" w:cs="Times New Roman"/>
         </w:rPr>
-        <w:lastRenderedPageBreak/>
         <w:t xml:space="preserve">Diagnostic plots generated using </w:t>
       </w:r>
       <w:proofErr w:type="spellStart"/>
@@ -3530,21 +3510,7 @@
             <w:rStyle w:val="Hyperlink"/>
             <w:rFonts w:ascii="Times New Roman" w:hAnsi="Times New Roman" w:cs="Times New Roman"/>
           </w:rPr>
-          <w:t>https://stackoverflow.com/questions/70537291/lmer-model-failed-to-converge-with-1-negative-eigenva</w:t>
-        </w:r>
-        <w:r>
-          <w:rPr>
-            <w:rStyle w:val="Hyperlink"/>
-            <w:rFonts w:ascii="Times New Roman" w:hAnsi="Times New Roman" w:cs="Times New Roman"/>
-          </w:rPr>
-          <w:t>l</w:t>
-        </w:r>
-        <w:r>
-          <w:rPr>
-            <w:rStyle w:val="Hyperlink"/>
-            <w:rFonts w:ascii="Times New Roman" w:hAnsi="Times New Roman" w:cs="Times New Roman"/>
-          </w:rPr>
-          <w:t>ue</w:t>
+          <w:t>https://stackoverflow.com/questions/70537291/lmer-model-failed-to-converge-with-1-negative-eigenvalue</w:t>
         </w:r>
       </w:hyperlink>
       <w:r>
@@ -3757,6 +3723,1285 @@
         </w:rPr>
         <w:t xml:space="preserve">  </w:t>
       </w:r>
+    </w:p>
+    <w:p>
+      <w:pPr>
+        <w:rPr>
+          <w:rFonts w:ascii="Times New Roman" w:hAnsi="Times New Roman" w:cs="Times New Roman"/>
+        </w:rPr>
+      </w:pPr>
+    </w:p>
+    <w:p>
+      <w:pPr>
+        <w:rPr>
+          <w:rFonts w:ascii="Times New Roman" w:hAnsi="Times New Roman" w:cs="Times New Roman"/>
+          <w:i/>
+          <w:iCs/>
+        </w:rPr>
+      </w:pPr>
+      <w:r>
+        <w:rPr>
+          <w:rFonts w:ascii="Times New Roman" w:hAnsi="Times New Roman" w:cs="Times New Roman"/>
+          <w:i/>
+          <w:iCs/>
+        </w:rPr>
+        <w:t xml:space="preserve">Multivariate single effect linear model </w:t>
+      </w:r>
+    </w:p>
+    <w:p>
+      <w:pPr>
+        <w:rPr>
+          <w:rFonts w:ascii="Times New Roman" w:hAnsi="Times New Roman" w:cs="Times New Roman"/>
+          <w:i/>
+          <w:iCs/>
+        </w:rPr>
+      </w:pPr>
+    </w:p>
+    <w:p>
+      <w:pPr>
+        <w:rPr>
+          <w:rFonts w:ascii="Times New Roman" w:hAnsi="Times New Roman" w:cs="Times New Roman"/>
+        </w:rPr>
+      </w:pPr>
+      <w:r>
+        <w:rPr>
+          <w:rFonts w:ascii="Times New Roman" w:hAnsi="Times New Roman" w:cs="Times New Roman"/>
+        </w:rPr>
+        <w:t xml:space="preserve">We removed the random effect and ran the same model as a multivariate linear model using the </w:t>
+      </w:r>
+      <w:proofErr w:type="spellStart"/>
+      <w:r>
+        <w:rPr>
+          <w:rFonts w:ascii="Times New Roman" w:hAnsi="Times New Roman" w:cs="Times New Roman"/>
+          <w:i/>
+          <w:iCs/>
+        </w:rPr>
+        <w:t>lm</w:t>
+      </w:r>
+      <w:proofErr w:type="spellEnd"/>
+      <w:r>
+        <w:rPr>
+          <w:rFonts w:ascii="Times New Roman" w:hAnsi="Times New Roman" w:cs="Times New Roman"/>
+          <w:i/>
+          <w:iCs/>
+        </w:rPr>
+        <w:t xml:space="preserve"> </w:t>
+      </w:r>
+      <w:r>
+        <w:rPr>
+          <w:rFonts w:ascii="Times New Roman" w:hAnsi="Times New Roman" w:cs="Times New Roman"/>
+        </w:rPr>
+        <w:t xml:space="preserve">function from the </w:t>
+      </w:r>
+      <w:r>
+        <w:rPr>
+          <w:rFonts w:ascii="Times New Roman" w:hAnsi="Times New Roman" w:cs="Times New Roman"/>
+          <w:i/>
+          <w:iCs/>
+        </w:rPr>
+        <w:t>stats</w:t>
+      </w:r>
+      <w:r>
+        <w:rPr>
+          <w:rFonts w:ascii="Times New Roman" w:hAnsi="Times New Roman" w:cs="Times New Roman"/>
+        </w:rPr>
+        <w:t xml:space="preserve"> package. We used the linear model to generate coefficient plots, </w:t>
+      </w:r>
+      <w:r>
+        <w:rPr>
+          <w:rFonts w:ascii="Times New Roman" w:hAnsi="Times New Roman" w:cs="Times New Roman"/>
+        </w:rPr>
+        <w:t xml:space="preserve">and treatment contrasts using </w:t>
+      </w:r>
+      <w:proofErr w:type="spellStart"/>
+      <w:r>
+        <w:rPr>
+          <w:rFonts w:ascii="Times New Roman" w:hAnsi="Times New Roman" w:cs="Times New Roman"/>
+          <w:i/>
+          <w:iCs/>
+        </w:rPr>
+        <w:t>emmeans</w:t>
+      </w:r>
+      <w:proofErr w:type="spellEnd"/>
+      <w:r>
+        <w:rPr>
+          <w:rFonts w:ascii="Times New Roman" w:hAnsi="Times New Roman" w:cs="Times New Roman"/>
+        </w:rPr>
+        <w:t xml:space="preserve">. </w:t>
+      </w:r>
+    </w:p>
+    <w:p>
+      <w:pPr>
+        <w:rPr>
+          <w:rFonts w:ascii="Times New Roman" w:hAnsi="Times New Roman" w:cs="Times New Roman"/>
+        </w:rPr>
+      </w:pPr>
+    </w:p>
+    <w:p>
+      <w:pPr>
+        <w:rPr>
+          <w:rFonts w:ascii="Times New Roman" w:hAnsi="Times New Roman" w:cs="Times New Roman"/>
+          <w:b/>
+          <w:bCs/>
+        </w:rPr>
+      </w:pPr>
+      <w:r>
+        <w:rPr>
+          <w:rFonts w:ascii="Times New Roman" w:hAnsi="Times New Roman" w:cs="Times New Roman"/>
+          <w:b/>
+          <w:bCs/>
+        </w:rPr>
+        <w:t xml:space="preserve">Results </w:t>
+      </w:r>
+    </w:p>
+    <w:p>
+      <w:pPr>
+        <w:rPr>
+          <w:rFonts w:ascii="Times New Roman" w:hAnsi="Times New Roman" w:cs="Times New Roman"/>
+          <w:b/>
+          <w:bCs/>
+        </w:rPr>
+      </w:pPr>
+    </w:p>
+    <w:p>
+      <w:pPr>
+        <w:rPr>
+          <w:rFonts w:ascii="Times New Roman" w:hAnsi="Times New Roman" w:cs="Times New Roman"/>
+        </w:rPr>
+      </w:pPr>
+      <w:r>
+        <w:rPr>
+          <w:rFonts w:ascii="Times New Roman" w:hAnsi="Times New Roman" w:cs="Times New Roman"/>
+        </w:rPr>
+        <w:t xml:space="preserve">Multivariate mixed model using </w:t>
+      </w:r>
+      <w:proofErr w:type="spellStart"/>
+      <w:proofErr w:type="gramStart"/>
+      <w:r>
+        <w:rPr>
+          <w:rFonts w:ascii="Times New Roman" w:hAnsi="Times New Roman" w:cs="Times New Roman"/>
+        </w:rPr>
+        <w:t>lmer</w:t>
+      </w:r>
+      <w:proofErr w:type="spellEnd"/>
+      <w:r>
+        <w:rPr>
+          <w:rFonts w:ascii="Times New Roman" w:hAnsi="Times New Roman" w:cs="Times New Roman"/>
+        </w:rPr>
+        <w:t>(</w:t>
+      </w:r>
+      <w:proofErr w:type="gramEnd"/>
+      <w:r>
+        <w:rPr>
+          <w:rFonts w:ascii="Times New Roman" w:hAnsi="Times New Roman" w:cs="Times New Roman"/>
+        </w:rPr>
+        <w:t xml:space="preserve">) </w:t>
+      </w:r>
+    </w:p>
+    <w:p>
+      <w:pPr>
+        <w:rPr>
+          <w:rFonts w:ascii="Times New Roman" w:hAnsi="Times New Roman" w:cs="Times New Roman"/>
+          <w:b/>
+          <w:bCs/>
+        </w:rPr>
+      </w:pPr>
+    </w:p>
+    <w:p>
+      <w:pPr>
+        <w:rPr>
+          <w:rFonts w:ascii="Times New Roman" w:hAnsi="Times New Roman" w:cs="Times New Roman"/>
+          <w:i/>
+          <w:iCs/>
+        </w:rPr>
+      </w:pPr>
+      <w:r>
+        <w:rPr>
+          <w:rFonts w:ascii="Times New Roman" w:hAnsi="Times New Roman" w:cs="Times New Roman"/>
+          <w:i/>
+          <w:iCs/>
+        </w:rPr>
+        <w:lastRenderedPageBreak/>
+        <w:t xml:space="preserve">Interaction contrasts using the multivariate mixed </w:t>
+      </w:r>
+      <w:proofErr w:type="gramStart"/>
+      <w:r>
+        <w:rPr>
+          <w:rFonts w:ascii="Times New Roman" w:hAnsi="Times New Roman" w:cs="Times New Roman"/>
+          <w:i/>
+          <w:iCs/>
+        </w:rPr>
+        <w:t>model</w:t>
+      </w:r>
+      <w:proofErr w:type="gramEnd"/>
+    </w:p>
+    <w:p>
+      <w:pPr>
+        <w:rPr>
+          <w:rFonts w:ascii="Times New Roman" w:hAnsi="Times New Roman" w:cs="Times New Roman"/>
+          <w:i/>
+          <w:iCs/>
+        </w:rPr>
+      </w:pPr>
+    </w:p>
+    <w:p>
+      <w:pPr>
+        <w:rPr>
+          <w:rFonts w:ascii="Times New Roman" w:hAnsi="Times New Roman" w:cs="Times New Roman"/>
+          <w:i/>
+          <w:iCs/>
+        </w:rPr>
+      </w:pPr>
+      <w:r>
+        <w:rPr>
+          <w:rFonts w:ascii="Times New Roman" w:hAnsi="Times New Roman" w:cs="Times New Roman"/>
+          <w:i/>
+          <w:iCs/>
+        </w:rPr>
+        <w:t xml:space="preserve">Question: The effect of condition on sexual dimorphism – Does depriving flies of nutrition during larval development decreases the extent of sexual dimorphism in foreleg traits. How is the effect of </w:t>
+      </w:r>
+      <w:r>
+        <w:rPr>
+          <w:rFonts w:ascii="Times New Roman" w:hAnsi="Times New Roman" w:cs="Times New Roman"/>
+          <w:i/>
+          <w:iCs/>
+        </w:rPr>
+        <w:t xml:space="preserve">starvation different in the leg traits than in body size. I expect to see a greater reduction in sexual dimorphism in the leg traits than in body size.  </w:t>
+      </w:r>
+    </w:p>
+    <w:p>
+      <w:pPr>
+        <w:rPr>
+          <w:rFonts w:ascii="Times New Roman" w:hAnsi="Times New Roman" w:cs="Times New Roman"/>
+          <w:i/>
+          <w:iCs/>
+        </w:rPr>
+      </w:pPr>
+    </w:p>
+    <w:p>
+      <w:pPr>
+        <w:rPr>
+          <w:rFonts w:ascii="Times New Roman" w:hAnsi="Times New Roman" w:cs="Times New Roman"/>
+          <w:i/>
+          <w:iCs/>
+        </w:rPr>
+      </w:pPr>
+    </w:p>
+    <w:p>
+      <w:pPr>
+        <w:rPr>
+          <w:rFonts w:ascii="Times New Roman" w:hAnsi="Times New Roman" w:cs="Times New Roman"/>
+        </w:rPr>
+      </w:pPr>
+    </w:p>
+    <w:p>
+      <w:pPr>
+        <w:rPr>
+          <w:rFonts w:ascii="Times New Roman" w:hAnsi="Times New Roman" w:cs="Times New Roman"/>
+        </w:rPr>
+      </w:pPr>
+      <w:r>
+        <w:rPr>
+          <w:rFonts w:ascii="Times New Roman" w:hAnsi="Times New Roman" w:cs="Times New Roman"/>
+        </w:rPr>
+        <w:t xml:space="preserve">Condition has a very little effect on the extent of sexual dimorphism in tarsus length. Condition interval crosses zero, so it is unlikely that the effect is biologically relevant. </w:t>
+      </w:r>
+    </w:p>
+    <w:p>
+      <w:pPr>
+        <w:rPr>
+          <w:rFonts w:ascii="Times New Roman" w:hAnsi="Times New Roman" w:cs="Times New Roman"/>
+        </w:rPr>
+      </w:pPr>
+      <w:r>
+        <w:rPr>
+          <w:rFonts w:ascii="Times New Roman" w:hAnsi="Times New Roman" w:cs="Times New Roman"/>
+        </w:rPr>
+        <w:t xml:space="preserve">Condition has the greatest effect on sexual dimorphism in tibia width. </w:t>
+      </w:r>
+    </w:p>
+    <w:p>
+      <w:pPr>
+        <w:rPr>
+          <w:rFonts w:ascii="Times New Roman" w:hAnsi="Times New Roman" w:cs="Times New Roman"/>
+        </w:rPr>
+      </w:pPr>
+      <w:r>
+        <w:rPr>
+          <w:rFonts w:ascii="Times New Roman" w:hAnsi="Times New Roman" w:cs="Times New Roman"/>
+        </w:rPr>
+        <w:t xml:space="preserve">Condition has a very similar effect on sexual dimorphism in tibia length and tarsus. </w:t>
+      </w:r>
+    </w:p>
+    <w:p>
+      <w:pPr>
+        <w:rPr>
+          <w:rFonts w:ascii="Times New Roman" w:hAnsi="Times New Roman" w:cs="Times New Roman"/>
+        </w:rPr>
+      </w:pPr>
+    </w:p>
+    <w:p>
+      <w:pPr>
+        <w:rPr>
+          <w:rFonts w:ascii="Times New Roman" w:hAnsi="Times New Roman" w:cs="Times New Roman"/>
+        </w:rPr>
+      </w:pPr>
+      <w:r>
+        <w:rPr>
+          <w:rFonts w:ascii="Times New Roman" w:hAnsi="Times New Roman" w:cs="Times New Roman"/>
+        </w:rPr>
+        <w:t xml:space="preserve">Note for me: The contrasts represent the difference in mean trait size in (females – male) at (high condition – low condition)  </w:t>
+      </w:r>
+    </w:p>
+    <w:p>
+      <w:pPr>
+        <w:rPr>
+          <w:rFonts w:ascii="Times New Roman" w:hAnsi="Times New Roman" w:cs="Times New Roman"/>
+        </w:rPr>
+      </w:pPr>
+    </w:p>
+    <w:p>
+      <w:pPr>
+        <w:rPr>
+          <w:rFonts w:ascii="Times New Roman" w:hAnsi="Times New Roman" w:cs="Times New Roman"/>
+        </w:rPr>
+      </w:pPr>
+      <w:r>
+        <w:rPr>
+          <w:rFonts w:ascii="Times New Roman" w:hAnsi="Times New Roman" w:cs="Times New Roman"/>
+        </w:rPr>
+        <w:drawing>
+          <wp:inline distT="0" distB="0" distL="0" distR="0" wp14:anchorId="33207172" wp14:editId="38514FE3">
+            <wp:extent cx="4409162" cy="4162324"/>
+            <wp:effectExtent l="0" t="0" r="0" b="3810"/>
+            <wp:docPr id="1867576247" name="Picture 1" descr="A graph of a comparison&#10;&#10;Description automatically generated"/>
+            <wp:cNvGraphicFramePr>
+              <a:graphicFrameLocks xmlns:a="http://schemas.openxmlformats.org/drawingml/2006/main" noChangeAspect="1"/>
+            </wp:cNvGraphicFramePr>
+            <a:graphic xmlns:a="http://schemas.openxmlformats.org/drawingml/2006/main">
+              <a:graphicData uri="http://schemas.openxmlformats.org/drawingml/2006/picture">
+                <pic:pic xmlns:pic="http://schemas.openxmlformats.org/drawingml/2006/picture">
+                  <pic:nvPicPr>
+                    <pic:cNvPr id="1867576247" name="Picture 1" descr="A graph of a comparison&#10;&#10;Description automatically generated"/>
+                    <pic:cNvPicPr/>
+                  </pic:nvPicPr>
+                  <pic:blipFill>
+                    <a:blip r:embed="rId5"/>
+                    <a:stretch>
+                      <a:fillRect/>
+                    </a:stretch>
+                  </pic:blipFill>
+                  <pic:spPr>
+                    <a:xfrm>
+                      <a:off x="0" y="0"/>
+                      <a:ext cx="4414399" cy="4167268"/>
+                    </a:xfrm>
+                    <a:prstGeom prst="rect">
+                      <a:avLst/>
+                    </a:prstGeom>
+                  </pic:spPr>
+                </pic:pic>
+              </a:graphicData>
+            </a:graphic>
+          </wp:inline>
+        </w:drawing>
+      </w:r>
+    </w:p>
+    <w:p>
+      <w:pPr>
+        <w:rPr>
+          <w:rFonts w:ascii="Times New Roman" w:hAnsi="Times New Roman" w:cs="Times New Roman"/>
+        </w:rPr>
+      </w:pPr>
+    </w:p>
+    <w:p>
+      <w:pPr>
+        <w:rPr>
+          <w:rFonts w:ascii="Times New Roman" w:hAnsi="Times New Roman" w:cs="Times New Roman"/>
+        </w:rPr>
+      </w:pPr>
+    </w:p>
+    <w:p>
+      <w:pPr>
+        <w:rPr>
+          <w:rFonts w:ascii="Times New Roman" w:hAnsi="Times New Roman" w:cs="Times New Roman"/>
+          <w:i/>
+          <w:iCs/>
+        </w:rPr>
+      </w:pPr>
+      <w:r>
+        <w:rPr>
+          <w:rFonts w:ascii="Times New Roman" w:hAnsi="Times New Roman" w:cs="Times New Roman"/>
+          <w:i/>
+          <w:iCs/>
+        </w:rPr>
+        <w:t xml:space="preserve">Dot-whisker plot </w:t>
+      </w:r>
+      <w:r>
+        <w:rPr>
+          <w:rFonts w:ascii="Times New Roman" w:hAnsi="Times New Roman" w:cs="Times New Roman"/>
+          <w:i/>
+          <w:iCs/>
+        </w:rPr>
+        <w:t xml:space="preserve">for </w:t>
+      </w:r>
+      <w:proofErr w:type="spellStart"/>
+      <w:r>
+        <w:rPr>
+          <w:rFonts w:ascii="Times New Roman" w:hAnsi="Times New Roman" w:cs="Times New Roman"/>
+          <w:i/>
+          <w:iCs/>
+        </w:rPr>
+        <w:t>lmer</w:t>
+      </w:r>
+      <w:proofErr w:type="spellEnd"/>
+      <w:r>
+        <w:rPr>
+          <w:rFonts w:ascii="Times New Roman" w:hAnsi="Times New Roman" w:cs="Times New Roman"/>
+          <w:i/>
+          <w:iCs/>
+        </w:rPr>
+        <w:t xml:space="preserve"> </w:t>
+      </w:r>
+      <w:r>
+        <w:rPr>
+          <w:rFonts w:ascii="Times New Roman" w:hAnsi="Times New Roman" w:cs="Times New Roman"/>
+          <w:i/>
+          <w:iCs/>
+        </w:rPr>
+        <w:t xml:space="preserve">model with random effects </w:t>
+      </w:r>
+    </w:p>
+    <w:p>
+      <w:pPr>
+        <w:rPr>
+          <w:rFonts w:ascii="Times New Roman" w:hAnsi="Times New Roman" w:cs="Times New Roman"/>
+          <w:i/>
+          <w:iCs/>
+        </w:rPr>
+      </w:pPr>
+    </w:p>
+    <w:p>
+      <w:pPr>
+        <w:rPr>
+          <w:rFonts w:ascii="Times New Roman" w:hAnsi="Times New Roman" w:cs="Times New Roman"/>
+          <w:i/>
+          <w:iCs/>
+        </w:rPr>
+      </w:pPr>
+      <w:r>
+        <w:rPr>
+          <w:rFonts w:ascii="Times New Roman" w:hAnsi="Times New Roman" w:cs="Times New Roman"/>
+          <w:i/>
+          <w:iCs/>
+        </w:rPr>
+        <w:t xml:space="preserve">Question:  Is condition-dependence male-biased: </w:t>
+      </w:r>
+      <w:r>
+        <w:rPr>
+          <w:rFonts w:ascii="Times New Roman" w:hAnsi="Times New Roman" w:cs="Times New Roman"/>
+          <w:i/>
+          <w:iCs/>
+        </w:rPr>
+        <w:t xml:space="preserve">Does depriving flies of nutrition during larval development yield a greater reduction in foreleg size in males than in females? </w:t>
+      </w:r>
+    </w:p>
+    <w:p>
+      <w:pPr>
+        <w:rPr>
+          <w:rFonts w:ascii="Times New Roman" w:hAnsi="Times New Roman" w:cs="Times New Roman"/>
+          <w:i/>
+          <w:iCs/>
+        </w:rPr>
+      </w:pPr>
+    </w:p>
+    <w:p>
+      <w:pPr>
+        <w:rPr>
+          <w:rFonts w:ascii="Times New Roman" w:hAnsi="Times New Roman" w:cs="Times New Roman"/>
+          <w:i/>
+          <w:iCs/>
+        </w:rPr>
+      </w:pPr>
+      <w:r>
+        <w:rPr>
+          <w:rFonts w:ascii="Times New Roman" w:hAnsi="Times New Roman" w:cs="Times New Roman"/>
+          <w:i/>
+          <w:iCs/>
+        </w:rPr>
+        <w:t xml:space="preserve">Effect of condition: change in log2 mean trait size </w:t>
+      </w:r>
+      <w:r>
+        <w:rPr>
+          <w:rFonts w:ascii="Times New Roman" w:hAnsi="Times New Roman" w:cs="Times New Roman"/>
+          <w:i/>
+          <w:iCs/>
+        </w:rPr>
+        <w:t>in</w:t>
+      </w:r>
+      <w:r>
+        <w:rPr>
+          <w:rFonts w:ascii="Times New Roman" w:hAnsi="Times New Roman" w:cs="Times New Roman"/>
+          <w:i/>
+          <w:iCs/>
+        </w:rPr>
+        <w:t xml:space="preserve"> </w:t>
+      </w:r>
+      <w:r>
+        <w:rPr>
+          <w:rFonts w:ascii="Times New Roman" w:hAnsi="Times New Roman" w:cs="Times New Roman"/>
+          <w:i/>
+          <w:iCs/>
+        </w:rPr>
+        <w:t>(</w:t>
+      </w:r>
+      <w:r>
+        <w:rPr>
+          <w:rFonts w:ascii="Times New Roman" w:hAnsi="Times New Roman" w:cs="Times New Roman"/>
+          <w:i/>
+          <w:iCs/>
+        </w:rPr>
+        <w:t>high condition – low condition</w:t>
+      </w:r>
+      <w:r>
+        <w:rPr>
+          <w:rFonts w:ascii="Times New Roman" w:hAnsi="Times New Roman" w:cs="Times New Roman"/>
+          <w:i/>
+          <w:iCs/>
+        </w:rPr>
+        <w:t>)</w:t>
+      </w:r>
+    </w:p>
+    <w:p>
+      <w:pPr>
+        <w:rPr>
+          <w:rFonts w:ascii="Times New Roman" w:hAnsi="Times New Roman" w:cs="Times New Roman"/>
+        </w:rPr>
+      </w:pPr>
+    </w:p>
+    <w:p>
+      <w:pPr>
+        <w:rPr>
+          <w:rFonts w:ascii="Times New Roman" w:hAnsi="Times New Roman" w:cs="Times New Roman"/>
+        </w:rPr>
+      </w:pPr>
+      <w:r>
+        <w:rPr>
+          <w:rFonts w:ascii="Times New Roman" w:hAnsi="Times New Roman" w:cs="Times New Roman"/>
+        </w:rPr>
+        <w:t xml:space="preserve">The effect of condition </w:t>
+      </w:r>
+      <w:r>
+        <w:rPr>
+          <w:rFonts w:ascii="Times New Roman" w:hAnsi="Times New Roman" w:cs="Times New Roman"/>
+        </w:rPr>
+        <w:t xml:space="preserve">is greatest on tarsus length and thorax length. Condition has a similar effect on the decrease in tarsus and thorax length.  </w:t>
+      </w:r>
+    </w:p>
+    <w:p>
+      <w:pPr>
+        <w:rPr>
+          <w:rFonts w:ascii="Times New Roman" w:hAnsi="Times New Roman" w:cs="Times New Roman"/>
+        </w:rPr>
+      </w:pPr>
+    </w:p>
+    <w:p>
+      <w:pPr>
+        <w:rPr>
+          <w:rFonts w:ascii="Times New Roman" w:hAnsi="Times New Roman" w:cs="Times New Roman"/>
+        </w:rPr>
+      </w:pPr>
+      <w:r>
+        <w:rPr>
+          <w:rFonts w:ascii="Times New Roman" w:hAnsi="Times New Roman" w:cs="Times New Roman"/>
+        </w:rPr>
+        <w:t xml:space="preserve">Condition has a much smaller effect on trait size than sex.  </w:t>
+      </w:r>
+    </w:p>
+    <w:p>
+      <w:pPr>
+        <w:rPr>
+          <w:rFonts w:ascii="Times New Roman" w:hAnsi="Times New Roman" w:cs="Times New Roman"/>
+        </w:rPr>
+      </w:pPr>
+    </w:p>
+    <w:p>
+      <w:pPr>
+        <w:rPr>
+          <w:rFonts w:ascii="Times New Roman" w:hAnsi="Times New Roman" w:cs="Times New Roman"/>
+          <w:i/>
+          <w:iCs/>
+        </w:rPr>
+      </w:pPr>
+      <w:r>
+        <w:rPr>
+          <w:rFonts w:ascii="Times New Roman" w:hAnsi="Times New Roman" w:cs="Times New Roman"/>
+          <w:i/>
+          <w:iCs/>
+        </w:rPr>
+        <w:t>Effect of sex:</w:t>
+      </w:r>
+    </w:p>
+    <w:p>
+      <w:pPr>
+        <w:rPr>
+          <w:rFonts w:ascii="Times New Roman" w:hAnsi="Times New Roman" w:cs="Times New Roman"/>
+          <w:i/>
+          <w:iCs/>
+        </w:rPr>
+      </w:pPr>
+      <w:r>
+        <w:rPr>
+          <w:rFonts w:ascii="Times New Roman" w:hAnsi="Times New Roman" w:cs="Times New Roman"/>
+          <w:i/>
+          <w:iCs/>
+        </w:rPr>
+        <w:t xml:space="preserve">Sex: F </w:t>
+      </w:r>
+      <w:proofErr w:type="gramStart"/>
+      <w:r>
+        <w:rPr>
+          <w:rFonts w:ascii="Times New Roman" w:hAnsi="Times New Roman" w:cs="Times New Roman"/>
+          <w:i/>
+          <w:iCs/>
+        </w:rPr>
+        <w:t xml:space="preserve">- </w:t>
+      </w:r>
+      <w:r>
+        <w:rPr>
+          <w:rFonts w:ascii="Times New Roman" w:hAnsi="Times New Roman" w:cs="Times New Roman"/>
+          <w:i/>
+          <w:iCs/>
+        </w:rPr>
+        <w:t xml:space="preserve"> Change</w:t>
+      </w:r>
+      <w:proofErr w:type="gramEnd"/>
+      <w:r>
+        <w:rPr>
+          <w:rFonts w:ascii="Times New Roman" w:hAnsi="Times New Roman" w:cs="Times New Roman"/>
+          <w:i/>
+          <w:iCs/>
+        </w:rPr>
+        <w:t xml:space="preserve"> in log2 mean trait size </w:t>
+      </w:r>
+      <w:r>
+        <w:rPr>
+          <w:rFonts w:ascii="Times New Roman" w:hAnsi="Times New Roman" w:cs="Times New Roman"/>
+          <w:i/>
+          <w:iCs/>
+        </w:rPr>
+        <w:t xml:space="preserve">in male – female? Does not make sense, female is the base </w:t>
+      </w:r>
+      <w:proofErr w:type="gramStart"/>
+      <w:r>
+        <w:rPr>
+          <w:rFonts w:ascii="Times New Roman" w:hAnsi="Times New Roman" w:cs="Times New Roman"/>
+          <w:i/>
+          <w:iCs/>
+        </w:rPr>
+        <w:t>level</w:t>
+      </w:r>
+      <w:proofErr w:type="gramEnd"/>
+      <w:r>
+        <w:rPr>
+          <w:rFonts w:ascii="Times New Roman" w:hAnsi="Times New Roman" w:cs="Times New Roman"/>
+          <w:i/>
+          <w:iCs/>
+        </w:rPr>
+        <w:t xml:space="preserve"> </w:t>
+      </w:r>
+    </w:p>
+    <w:p>
+      <w:pPr>
+        <w:rPr>
+          <w:rFonts w:ascii="Times New Roman" w:hAnsi="Times New Roman" w:cs="Times New Roman"/>
+          <w:i/>
+          <w:iCs/>
+        </w:rPr>
+      </w:pPr>
+      <w:r>
+        <w:rPr>
+          <w:rFonts w:ascii="Times New Roman" w:hAnsi="Times New Roman" w:cs="Times New Roman"/>
+          <w:i/>
+          <w:iCs/>
+        </w:rPr>
+        <w:t xml:space="preserve">Sex: M – </w:t>
+      </w:r>
+      <w:r>
+        <w:rPr>
+          <w:rFonts w:ascii="Times New Roman" w:hAnsi="Times New Roman" w:cs="Times New Roman"/>
+          <w:i/>
+          <w:iCs/>
+        </w:rPr>
+        <w:t xml:space="preserve">mean across males and females </w:t>
+      </w:r>
+    </w:p>
+    <w:p>
+      <w:pPr>
+        <w:rPr>
+          <w:rFonts w:ascii="Times New Roman" w:hAnsi="Times New Roman" w:cs="Times New Roman"/>
+          <w:i/>
+          <w:iCs/>
+        </w:rPr>
+      </w:pPr>
+    </w:p>
+    <w:p>
+      <w:pPr>
+        <w:rPr>
+          <w:rFonts w:ascii="Times New Roman" w:hAnsi="Times New Roman" w:cs="Times New Roman"/>
+          <w:i/>
+          <w:iCs/>
+        </w:rPr>
+      </w:pPr>
+      <w:r>
+        <w:rPr>
+          <w:rFonts w:ascii="Times New Roman" w:hAnsi="Times New Roman" w:cs="Times New Roman"/>
+          <w:i/>
+          <w:iCs/>
+        </w:rPr>
+        <w:t xml:space="preserve">Effect of the interaction between sex and condition:   </w:t>
+      </w:r>
+    </w:p>
+    <w:p>
+      <w:pPr>
+        <w:rPr>
+          <w:rFonts w:ascii="Times New Roman" w:hAnsi="Times New Roman" w:cs="Times New Roman"/>
+        </w:rPr>
+      </w:pPr>
+    </w:p>
+    <w:p>
+      <w:pPr>
+        <w:rPr>
+          <w:rFonts w:ascii="Times New Roman" w:hAnsi="Times New Roman" w:cs="Times New Roman"/>
+        </w:rPr>
+      </w:pPr>
+      <w:r>
+        <w:rPr>
+          <w:rFonts w:ascii="Times New Roman" w:hAnsi="Times New Roman" w:cs="Times New Roman"/>
+        </w:rPr>
+        <w:drawing>
+          <wp:inline distT="0" distB="0" distL="0" distR="0" wp14:anchorId="2594EA1C" wp14:editId="0FED60B1">
+            <wp:extent cx="6410771" cy="3169085"/>
+            <wp:effectExtent l="0" t="0" r="3175" b="6350"/>
+            <wp:docPr id="450771401" name="Picture 1" descr="A screenshot of a graph&#10;&#10;Description automatically generated"/>
+            <wp:cNvGraphicFramePr>
+              <a:graphicFrameLocks xmlns:a="http://schemas.openxmlformats.org/drawingml/2006/main" noChangeAspect="1"/>
+            </wp:cNvGraphicFramePr>
+            <a:graphic xmlns:a="http://schemas.openxmlformats.org/drawingml/2006/main">
+              <a:graphicData uri="http://schemas.openxmlformats.org/drawingml/2006/picture">
+                <pic:pic xmlns:pic="http://schemas.openxmlformats.org/drawingml/2006/picture">
+                  <pic:nvPicPr>
+                    <pic:cNvPr id="450771401" name="Picture 1" descr="A screenshot of a graph&#10;&#10;Description automatically generated"/>
+                    <pic:cNvPicPr/>
+                  </pic:nvPicPr>
+                  <pic:blipFill>
+                    <a:blip r:embed="rId6"/>
+                    <a:stretch>
+                      <a:fillRect/>
+                    </a:stretch>
+                  </pic:blipFill>
+                  <pic:spPr>
+                    <a:xfrm>
+                      <a:off x="0" y="0"/>
+                      <a:ext cx="6429061" cy="3178126"/>
+                    </a:xfrm>
+                    <a:prstGeom prst="rect">
+                      <a:avLst/>
+                    </a:prstGeom>
+                  </pic:spPr>
+                </pic:pic>
+              </a:graphicData>
+            </a:graphic>
+          </wp:inline>
+        </w:drawing>
+      </w:r>
+    </w:p>
+    <w:p>
+      <w:pPr>
+        <w:rPr>
+          <w:rFonts w:ascii="Times New Roman" w:hAnsi="Times New Roman" w:cs="Times New Roman"/>
+        </w:rPr>
+      </w:pPr>
+    </w:p>
+    <w:p>
+      <w:pPr>
+        <w:rPr>
+          <w:rFonts w:ascii="Times New Roman" w:hAnsi="Times New Roman" w:cs="Times New Roman"/>
+        </w:rPr>
+      </w:pPr>
+      <w:r>
+        <w:rPr>
+          <w:rFonts w:ascii="Times New Roman" w:hAnsi="Times New Roman" w:cs="Times New Roman"/>
+        </w:rPr>
+        <w:t xml:space="preserve">Multivariate fixed effect only </w:t>
+      </w:r>
+      <w:r>
+        <w:rPr>
+          <w:rFonts w:ascii="Times New Roman" w:hAnsi="Times New Roman" w:cs="Times New Roman"/>
+        </w:rPr>
+        <w:t xml:space="preserve">using </w:t>
+      </w:r>
+      <w:proofErr w:type="spellStart"/>
+      <w:proofErr w:type="gramStart"/>
+      <w:r>
+        <w:rPr>
+          <w:rFonts w:ascii="Times New Roman" w:hAnsi="Times New Roman" w:cs="Times New Roman"/>
+        </w:rPr>
+        <w:t>lm</w:t>
+      </w:r>
+      <w:proofErr w:type="spellEnd"/>
+      <w:r>
+        <w:rPr>
+          <w:rFonts w:ascii="Times New Roman" w:hAnsi="Times New Roman" w:cs="Times New Roman"/>
+        </w:rPr>
+        <w:t>(</w:t>
+      </w:r>
+      <w:proofErr w:type="gramEnd"/>
+      <w:r>
+        <w:rPr>
+          <w:rFonts w:ascii="Times New Roman" w:hAnsi="Times New Roman" w:cs="Times New Roman"/>
+        </w:rPr>
+        <w:t>)</w:t>
+      </w:r>
+    </w:p>
+    <w:p>
+      <w:pPr>
+        <w:rPr>
+          <w:rFonts w:ascii="Times New Roman" w:hAnsi="Times New Roman" w:cs="Times New Roman"/>
+        </w:rPr>
+      </w:pPr>
+    </w:p>
+    <w:p>
+      <w:pPr>
+        <w:rPr>
+          <w:rFonts w:ascii="Times New Roman" w:hAnsi="Times New Roman" w:cs="Times New Roman"/>
+          <w:i/>
+          <w:iCs/>
+        </w:rPr>
+      </w:pPr>
+      <w:r>
+        <w:rPr>
+          <w:rFonts w:ascii="Times New Roman" w:hAnsi="Times New Roman" w:cs="Times New Roman"/>
+          <w:i/>
+          <w:iCs/>
+        </w:rPr>
+        <w:t xml:space="preserve">Coefficient plot </w:t>
+      </w:r>
+    </w:p>
+    <w:p>
+      <w:pPr>
+        <w:rPr>
+          <w:rFonts w:ascii="Times New Roman" w:hAnsi="Times New Roman" w:cs="Times New Roman"/>
+          <w:i/>
+          <w:iCs/>
+        </w:rPr>
+      </w:pPr>
+    </w:p>
+    <w:p>
+      <w:pPr>
+        <w:rPr>
+          <w:rFonts w:ascii="Times New Roman" w:hAnsi="Times New Roman" w:cs="Times New Roman"/>
+        </w:rPr>
+      </w:pPr>
+      <w:r>
+        <w:rPr>
+          <w:rFonts w:ascii="Times New Roman" w:hAnsi="Times New Roman" w:cs="Times New Roman"/>
+        </w:rPr>
+        <w:t xml:space="preserve">Effect of sex is dominating </w:t>
+      </w:r>
+      <w:r>
+        <w:rPr>
+          <w:rFonts w:ascii="Times New Roman" w:hAnsi="Times New Roman" w:cs="Times New Roman"/>
+        </w:rPr>
+        <w:t>effect</w:t>
+      </w:r>
+      <w:r>
+        <w:rPr>
+          <w:rFonts w:ascii="Times New Roman" w:hAnsi="Times New Roman" w:cs="Times New Roman"/>
+        </w:rPr>
+        <w:t xml:space="preserve"> in all traits except thorax length. </w:t>
+      </w:r>
+      <w:r>
+        <w:rPr>
+          <w:rFonts w:ascii="Times New Roman" w:hAnsi="Times New Roman" w:cs="Times New Roman"/>
+        </w:rPr>
+        <w:t xml:space="preserve">Sex has the greatest effect on tibia width. Greatest amount of variation in effect size in thorax length. </w:t>
+      </w:r>
+      <w:r>
+        <w:rPr>
+          <w:rFonts w:ascii="Times New Roman" w:hAnsi="Times New Roman" w:cs="Times New Roman"/>
+        </w:rPr>
+        <w:t xml:space="preserve">Effect of sex is smallest in thorax length. </w:t>
+      </w:r>
+    </w:p>
+    <w:p>
+      <w:pPr>
+        <w:rPr>
+          <w:rFonts w:ascii="Times New Roman" w:hAnsi="Times New Roman" w:cs="Times New Roman"/>
+        </w:rPr>
+      </w:pPr>
+      <w:r>
+        <w:rPr>
+          <w:rFonts w:ascii="Times New Roman" w:hAnsi="Times New Roman" w:cs="Times New Roman"/>
+        </w:rPr>
+        <w:t xml:space="preserve">The effect of the interaction between sex and condition is very small in all traits. All confidence intervals cross zero, suggesting that the effect is likely not biologically relevant. </w:t>
+      </w:r>
+    </w:p>
+    <w:p>
+      <w:pPr>
+        <w:rPr>
+          <w:rFonts w:ascii="Times New Roman" w:hAnsi="Times New Roman" w:cs="Times New Roman"/>
+        </w:rPr>
+      </w:pPr>
+      <w:r>
+        <w:rPr>
+          <w:rFonts w:ascii="Times New Roman" w:hAnsi="Times New Roman" w:cs="Times New Roman"/>
+        </w:rPr>
+        <w:t xml:space="preserve">Effect of condition is small across all traits. </w:t>
+      </w:r>
+    </w:p>
+    <w:p>
+      <w:pPr>
+        <w:rPr>
+          <w:rFonts w:ascii="Times New Roman" w:hAnsi="Times New Roman" w:cs="Times New Roman"/>
+        </w:rPr>
+      </w:pPr>
+      <w:r>
+        <w:rPr>
+          <w:rFonts w:ascii="Times New Roman" w:hAnsi="Times New Roman" w:cs="Times New Roman"/>
+        </w:rPr>
+        <w:lastRenderedPageBreak/>
+        <w:drawing>
+          <wp:inline distT="0" distB="0" distL="0" distR="0" wp14:anchorId="25D77C16" wp14:editId="6B4E3904">
+            <wp:extent cx="5943600" cy="4418330"/>
+            <wp:effectExtent l="0" t="0" r="0" b="1270"/>
+            <wp:docPr id="307373571" name="Picture 1" descr="A graph of different sizes of a person's body&#10;&#10;Description automatically generated with medium confidence"/>
+            <wp:cNvGraphicFramePr>
+              <a:graphicFrameLocks xmlns:a="http://schemas.openxmlformats.org/drawingml/2006/main" noChangeAspect="1"/>
+            </wp:cNvGraphicFramePr>
+            <a:graphic xmlns:a="http://schemas.openxmlformats.org/drawingml/2006/main">
+              <a:graphicData uri="http://schemas.openxmlformats.org/drawingml/2006/picture">
+                <pic:pic xmlns:pic="http://schemas.openxmlformats.org/drawingml/2006/picture">
+                  <pic:nvPicPr>
+                    <pic:cNvPr id="307373571" name="Picture 1" descr="A graph of different sizes of a person's body&#10;&#10;Description automatically generated with medium confidence"/>
+                    <pic:cNvPicPr/>
+                  </pic:nvPicPr>
+                  <pic:blipFill>
+                    <a:blip r:embed="rId7"/>
+                    <a:stretch>
+                      <a:fillRect/>
+                    </a:stretch>
+                  </pic:blipFill>
+                  <pic:spPr>
+                    <a:xfrm>
+                      <a:off x="0" y="0"/>
+                      <a:ext cx="5943600" cy="4418330"/>
+                    </a:xfrm>
+                    <a:prstGeom prst="rect">
+                      <a:avLst/>
+                    </a:prstGeom>
+                  </pic:spPr>
+                </pic:pic>
+              </a:graphicData>
+            </a:graphic>
+          </wp:inline>
+        </w:drawing>
+      </w:r>
+    </w:p>
+    <w:p>
+      <w:pPr>
+        <w:rPr>
+          <w:rFonts w:ascii="Times New Roman" w:hAnsi="Times New Roman" w:cs="Times New Roman"/>
+          <w:i/>
+          <w:iCs/>
+        </w:rPr>
+      </w:pPr>
+      <w:r>
+        <w:rPr>
+          <w:rFonts w:ascii="Times New Roman" w:hAnsi="Times New Roman" w:cs="Times New Roman"/>
+          <w:i/>
+          <w:iCs/>
+        </w:rPr>
+        <w:t xml:space="preserve">SSD contrasts: effect of condition on sexual size dimorphism </w:t>
+      </w:r>
+    </w:p>
+    <w:p>
+      <w:pPr>
+        <w:rPr>
+          <w:rFonts w:ascii="Times New Roman" w:hAnsi="Times New Roman" w:cs="Times New Roman"/>
+          <w:i/>
+          <w:iCs/>
+        </w:rPr>
+      </w:pPr>
+    </w:p>
+    <w:p>
+      <w:pPr>
+        <w:rPr>
+          <w:rFonts w:ascii="Times New Roman" w:hAnsi="Times New Roman" w:cs="Times New Roman"/>
+        </w:rPr>
+      </w:pPr>
+      <w:r>
+        <w:rPr>
+          <w:rFonts w:ascii="Times New Roman" w:hAnsi="Times New Roman" w:cs="Times New Roman"/>
+        </w:rPr>
+        <w:t>Confidence intervals all</w:t>
+      </w:r>
+      <w:r>
+        <w:rPr>
+          <w:rFonts w:ascii="Times New Roman" w:hAnsi="Times New Roman" w:cs="Times New Roman"/>
+        </w:rPr>
+        <w:t xml:space="preserve"> overlap with zero, effect of condition on sexual dimorphism on all traits is not biologically relevant.  </w:t>
+      </w:r>
+    </w:p>
+    <w:p>
+      <w:pPr>
+        <w:rPr>
+          <w:rFonts w:ascii="Times New Roman" w:hAnsi="Times New Roman" w:cs="Times New Roman"/>
+          <w:i/>
+          <w:iCs/>
+        </w:rPr>
+      </w:pPr>
+    </w:p>
+    <w:p>
+      <w:pPr>
+        <w:rPr>
+          <w:rFonts w:ascii="Times New Roman" w:hAnsi="Times New Roman" w:cs="Times New Roman"/>
+        </w:rPr>
+      </w:pPr>
+    </w:p>
+    <w:p>
+      <w:pPr>
+        <w:rPr>
+          <w:rFonts w:ascii="Times New Roman" w:hAnsi="Times New Roman" w:cs="Times New Roman"/>
+        </w:rPr>
+      </w:pPr>
+      <w:r>
+        <w:rPr>
+          <w:rFonts w:ascii="Times New Roman" w:hAnsi="Times New Roman" w:cs="Times New Roman"/>
+        </w:rPr>
+        <w:t xml:space="preserve">Condition dependence has smallest effect on sexual size dimorphism in tarsus length. </w:t>
+      </w:r>
+    </w:p>
+    <w:p>
+      <w:pPr>
+        <w:rPr>
+          <w:rFonts w:ascii="Times New Roman" w:hAnsi="Times New Roman" w:cs="Times New Roman"/>
+        </w:rPr>
+      </w:pPr>
+      <w:r>
+        <w:rPr>
+          <w:rFonts w:ascii="Times New Roman" w:hAnsi="Times New Roman" w:cs="Times New Roman"/>
+        </w:rPr>
+        <w:t xml:space="preserve">Condition dependence has similar effect on sexual size dimorphism in tibia length and thorax length. </w:t>
+      </w:r>
+    </w:p>
+    <w:p>
+      <w:pPr>
+        <w:rPr>
+          <w:rFonts w:ascii="Times New Roman" w:hAnsi="Times New Roman" w:cs="Times New Roman"/>
+        </w:rPr>
+      </w:pPr>
+      <w:r>
+        <w:rPr>
+          <w:rFonts w:ascii="Times New Roman" w:hAnsi="Times New Roman" w:cs="Times New Roman"/>
+        </w:rPr>
+        <w:lastRenderedPageBreak/>
+        <w:drawing>
+          <wp:inline distT="0" distB="0" distL="0" distR="0" wp14:anchorId="21551EBD" wp14:editId="7F7A48B6">
+            <wp:extent cx="5943600" cy="5438140"/>
+            <wp:effectExtent l="0" t="0" r="0" b="0"/>
+            <wp:docPr id="762471777" name="Picture 1" descr="A graph of a graph with a number of lines&#10;&#10;Description automatically generated with medium confidence"/>
+            <wp:cNvGraphicFramePr>
+              <a:graphicFrameLocks xmlns:a="http://schemas.openxmlformats.org/drawingml/2006/main" noChangeAspect="1"/>
+            </wp:cNvGraphicFramePr>
+            <a:graphic xmlns:a="http://schemas.openxmlformats.org/drawingml/2006/main">
+              <a:graphicData uri="http://schemas.openxmlformats.org/drawingml/2006/picture">
+                <pic:pic xmlns:pic="http://schemas.openxmlformats.org/drawingml/2006/picture">
+                  <pic:nvPicPr>
+                    <pic:cNvPr id="762471777" name="Picture 1" descr="A graph of a graph with a number of lines&#10;&#10;Description automatically generated with medium confidence"/>
+                    <pic:cNvPicPr/>
+                  </pic:nvPicPr>
+                  <pic:blipFill>
+                    <a:blip r:embed="rId8"/>
+                    <a:stretch>
+                      <a:fillRect/>
+                    </a:stretch>
+                  </pic:blipFill>
+                  <pic:spPr>
+                    <a:xfrm>
+                      <a:off x="0" y="0"/>
+                      <a:ext cx="5943600" cy="5438140"/>
+                    </a:xfrm>
+                    <a:prstGeom prst="rect">
+                      <a:avLst/>
+                    </a:prstGeom>
+                  </pic:spPr>
+                </pic:pic>
+              </a:graphicData>
+            </a:graphic>
+          </wp:inline>
+        </w:drawing>
+      </w:r>
+    </w:p>
+    <w:p>
+      <w:pPr>
+        <w:rPr>
+          <w:rFonts w:ascii="Times New Roman" w:hAnsi="Times New Roman" w:cs="Times New Roman"/>
+          <w:i/>
+          <w:iCs/>
+        </w:rPr>
+      </w:pPr>
+      <w:r>
+        <w:rPr>
+          <w:rFonts w:ascii="Times New Roman" w:hAnsi="Times New Roman" w:cs="Times New Roman"/>
+          <w:i/>
+          <w:iCs/>
+        </w:rPr>
+        <w:t xml:space="preserve">SSD contrasts: is condition dependence sexually dimorphic </w:t>
+      </w:r>
+      <w:r>
+        <w:rPr>
+          <w:rFonts w:ascii="Times New Roman" w:hAnsi="Times New Roman" w:cs="Times New Roman"/>
+          <w:i/>
+          <w:iCs/>
+        </w:rPr>
+        <w:t xml:space="preserve">– is the effect of condition greater in males than </w:t>
+      </w:r>
+      <w:proofErr w:type="gramStart"/>
+      <w:r>
+        <w:rPr>
+          <w:rFonts w:ascii="Times New Roman" w:hAnsi="Times New Roman" w:cs="Times New Roman"/>
+          <w:i/>
+          <w:iCs/>
+        </w:rPr>
+        <w:t>females</w:t>
+      </w:r>
+      <w:proofErr w:type="gramEnd"/>
+      <w:r>
+        <w:rPr>
+          <w:rFonts w:ascii="Times New Roman" w:hAnsi="Times New Roman" w:cs="Times New Roman"/>
+          <w:i/>
+          <w:iCs/>
+        </w:rPr>
+        <w:t xml:space="preserve"> </w:t>
+      </w:r>
+    </w:p>
+    <w:p>
+      <w:pPr>
+        <w:rPr>
+          <w:rFonts w:ascii="Times New Roman" w:hAnsi="Times New Roman" w:cs="Times New Roman"/>
+        </w:rPr>
+      </w:pPr>
+    </w:p>
+    <w:p>
+      <w:pPr>
+        <w:rPr>
+          <w:rFonts w:ascii="Times New Roman" w:hAnsi="Times New Roman" w:cs="Times New Roman"/>
+        </w:rPr>
+      </w:pPr>
+      <w:r>
+        <w:rPr>
+          <w:rFonts w:ascii="Times New Roman" w:hAnsi="Times New Roman" w:cs="Times New Roman"/>
+        </w:rPr>
+        <w:t xml:space="preserve">Condition treatment confidence intervals for each sex overlap for trait overlap – difference is not biologically relevant. </w:t>
+      </w:r>
+    </w:p>
+    <w:p>
+      <w:pPr>
+        <w:rPr>
+          <w:rFonts w:ascii="Times New Roman" w:hAnsi="Times New Roman" w:cs="Times New Roman"/>
+          <w:i/>
+          <w:iCs/>
+        </w:rPr>
+      </w:pPr>
+    </w:p>
+    <w:p>
+      <w:pPr>
+        <w:rPr>
+          <w:rFonts w:ascii="Times New Roman" w:hAnsi="Times New Roman" w:cs="Times New Roman"/>
+        </w:rPr>
+      </w:pPr>
+      <w:r>
+        <w:rPr>
+          <w:rFonts w:ascii="Times New Roman" w:hAnsi="Times New Roman" w:cs="Times New Roman"/>
+        </w:rPr>
+        <w:t xml:space="preserve">Effect of condition is greater in males than females in tibia length, tibia width, thorax length. </w:t>
+      </w:r>
+    </w:p>
+    <w:p>
+      <w:pPr>
+        <w:rPr>
+          <w:rFonts w:ascii="Times New Roman" w:hAnsi="Times New Roman" w:cs="Times New Roman"/>
+        </w:rPr>
+      </w:pPr>
+      <w:r>
+        <w:rPr>
+          <w:rFonts w:ascii="Times New Roman" w:hAnsi="Times New Roman" w:cs="Times New Roman"/>
+        </w:rPr>
+        <w:t xml:space="preserve">Effect of condition on thorax length is nearly identical in </w:t>
+      </w:r>
+      <w:proofErr w:type="gramStart"/>
+      <w:r>
+        <w:rPr>
+          <w:rFonts w:ascii="Times New Roman" w:hAnsi="Times New Roman" w:cs="Times New Roman"/>
+        </w:rPr>
+        <w:t>males</w:t>
+      </w:r>
+      <w:proofErr w:type="gramEnd"/>
+      <w:r>
+        <w:rPr>
+          <w:rFonts w:ascii="Times New Roman" w:hAnsi="Times New Roman" w:cs="Times New Roman"/>
+        </w:rPr>
+        <w:t xml:space="preserve"> vs females </w:t>
+      </w:r>
+    </w:p>
+    <w:p>
+      <w:pPr>
+        <w:rPr>
+          <w:rFonts w:ascii="Times New Roman" w:hAnsi="Times New Roman" w:cs="Times New Roman"/>
+        </w:rPr>
+      </w:pPr>
+    </w:p>
+    <w:p>
+      <w:pPr>
+        <w:rPr>
+          <w:rFonts w:ascii="Times New Roman" w:hAnsi="Times New Roman" w:cs="Times New Roman"/>
+        </w:rPr>
+      </w:pPr>
+    </w:p>
+    <w:p>
+      <w:pPr>
+        <w:rPr>
+          <w:rFonts w:ascii="Times New Roman" w:hAnsi="Times New Roman" w:cs="Times New Roman"/>
+        </w:rPr>
+      </w:pPr>
+    </w:p>
+    <w:p>
+      <w:pPr>
+        <w:rPr>
+          <w:rFonts w:ascii="Times New Roman" w:hAnsi="Times New Roman" w:cs="Times New Roman"/>
+        </w:rPr>
+      </w:pPr>
+      <w:r>
+        <w:rPr>
+          <w:rFonts w:ascii="Times New Roman" w:hAnsi="Times New Roman" w:cs="Times New Roman"/>
+        </w:rPr>
+        <w:t xml:space="preserve">Note to me: contrasts are the difference in mean trait size in HC – LC </w:t>
+      </w:r>
+    </w:p>
+    <w:p>
+      <w:pPr>
+        <w:rPr>
+          <w:rFonts w:ascii="Times New Roman" w:hAnsi="Times New Roman" w:cs="Times New Roman"/>
+        </w:rPr>
+      </w:pPr>
+    </w:p>
+    <w:p>
+      <w:pPr>
+        <w:rPr>
+          <w:rFonts w:ascii="Times New Roman" w:hAnsi="Times New Roman" w:cs="Times New Roman"/>
+        </w:rPr>
+      </w:pPr>
     </w:p>
     <w:p>
       <w:pPr>

</xml_diff>

<commit_message>
Looking over code, will figure out a diagnostic in the morning and then write up if I can confirm model is appropriate
</commit_message>
<xml_diff>
--- a/708_FinalPaper_draft.docx
+++ b/708_FinalPaper_draft.docx
@@ -1,6 +1,6 @@
 
 <file path=word/document.xml><?xml version="1.0" encoding="utf-8"?>
-<w:document xmlns:wpc="http://schemas.microsoft.com/office/word/2010/wordprocessingCanvas" xmlns:cx="http://schemas.microsoft.com/office/drawing/2014/chartex" xmlns:cx1="http://schemas.microsoft.com/office/drawing/2015/9/8/chartex" xmlns:cx2="http://schemas.microsoft.com/office/drawing/2015/10/21/chartex" xmlns:cx3="http://schemas.microsoft.com/office/drawing/2016/5/9/chartex" xmlns:cx4="http://schemas.microsoft.com/office/drawing/2016/5/10/chartex" xmlns:cx5="http://schemas.microsoft.com/office/drawing/2016/5/11/chartex" xmlns:cx6="http://schemas.microsoft.com/office/drawing/2016/5/12/chartex" xmlns:cx7="http://schemas.microsoft.com/office/drawing/2016/5/13/chartex" xmlns:cx8="http://schemas.microsoft.com/office/drawing/2016/5/14/chartex" xmlns:mc="http://schemas.openxmlformats.org/markup-compatibility/2006" xmlns:aink="http://schemas.microsoft.com/office/drawing/2016/ink" xmlns:am3d="http://schemas.microsoft.com/office/drawing/2017/model3d" xmlns:o="urn:schemas-microsoft-com:office:office" xmlns:oel="http://schemas.microsoft.com/office/2019/extlst" xmlns:r="http://schemas.openxmlformats.org/officeDocument/2006/relationships" xmlns:m="http://schemas.openxmlformats.org/officeDocument/2006/math" xmlns:v="urn:schemas-microsoft-com:vml" xmlns:wp14="http://schemas.microsoft.com/office/word/2010/wordprocessingDrawing" xmlns:wp="http://schemas.openxmlformats.org/drawingml/2006/wordprocessingDrawing" xmlns:w10="urn:schemas-microsoft-com:office:word" xmlns:w="http://schemas.openxmlformats.org/wordprocessingml/2006/main" xmlns:w14="http://schemas.microsoft.com/office/word/2010/wordml" xmlns:w15="http://schemas.microsoft.com/office/word/2012/wordml" xmlns:w16cex="http://schemas.microsoft.com/office/word/2018/wordml/cex" xmlns:w16cid="http://schemas.microsoft.com/office/word/2016/wordml/cid" xmlns:w16="http://schemas.microsoft.com/office/word/2018/wordml" xmlns:w16sdtdh="http://schemas.microsoft.com/office/word/2020/wordml/sdtdatahash" xmlns:w16se="http://schemas.microsoft.com/office/word/2015/wordml/symex" xmlns:wpg="http://schemas.microsoft.com/office/word/2010/wordprocessingGroup" xmlns:wpi="http://schemas.microsoft.com/office/word/2010/wordprocessingInk" xmlns:wne="http://schemas.microsoft.com/office/word/2006/wordml" xmlns:wps="http://schemas.microsoft.com/office/word/2010/wordprocessingShape" mc:Ignorable="w14 w15 w16se w16cid w16 w16cex w16sdtdh wp14">
+<w:document xmlns:wpc="http://schemas.microsoft.com/office/word/2010/wordprocessingCanvas" xmlns:cx="http://schemas.microsoft.com/office/drawing/2014/chartex" xmlns:cx1="http://schemas.microsoft.com/office/drawing/2015/9/8/chartex" xmlns:cx2="http://schemas.microsoft.com/office/drawing/2015/10/21/chartex" xmlns:cx3="http://schemas.microsoft.com/office/drawing/2016/5/9/chartex" xmlns:cx4="http://schemas.microsoft.com/office/drawing/2016/5/10/chartex" xmlns:cx5="http://schemas.microsoft.com/office/drawing/2016/5/11/chartex" xmlns:cx6="http://schemas.microsoft.com/office/drawing/2016/5/12/chartex" xmlns:cx7="http://schemas.microsoft.com/office/drawing/2016/5/13/chartex" xmlns:cx8="http://schemas.microsoft.com/office/drawing/2016/5/14/chartex" xmlns:mc="http://schemas.openxmlformats.org/markup-compatibility/2006" xmlns:aink="http://schemas.microsoft.com/office/drawing/2016/ink" xmlns:am3d="http://schemas.microsoft.com/office/drawing/2017/model3d" xmlns:o="urn:schemas-microsoft-com:office:office" xmlns:oel="http://schemas.microsoft.com/office/2019/extlst" xmlns:r="http://schemas.openxmlformats.org/officeDocument/2006/relationships" xmlns:m="http://schemas.openxmlformats.org/officeDocument/2006/math" xmlns:v="urn:schemas-microsoft-com:vml" xmlns:wp14="http://schemas.microsoft.com/office/word/2010/wordprocessingDrawing" xmlns:wp="http://schemas.openxmlformats.org/drawingml/2006/wordprocessingDrawing" xmlns:w10="urn:schemas-microsoft-com:office:word" xmlns:w="http://schemas.openxmlformats.org/wordprocessingml/2006/main" xmlns:w14="http://schemas.microsoft.com/office/word/2010/wordml" xmlns:w15="http://schemas.microsoft.com/office/word/2012/wordml" xmlns:w16cex="http://schemas.microsoft.com/office/word/2018/wordml/cex" xmlns:w16cid="http://schemas.microsoft.com/office/word/2016/wordml/cid" xmlns:w16="http://schemas.microsoft.com/office/word/2018/wordml" xmlns:w16du="http://schemas.microsoft.com/office/word/2023/wordml/word16du" xmlns:w16sdtdh="http://schemas.microsoft.com/office/word/2020/wordml/sdtdatahash" xmlns:w16se="http://schemas.microsoft.com/office/word/2015/wordml/symex" xmlns:wpg="http://schemas.microsoft.com/office/word/2010/wordprocessingGroup" xmlns:wpi="http://schemas.microsoft.com/office/word/2010/wordprocessingInk" xmlns:wne="http://schemas.microsoft.com/office/word/2006/wordml" xmlns:wps="http://schemas.microsoft.com/office/word/2010/wordprocessingShape" mc:Ignorable="w14 w15 w16se w16cid w16 w16cex w16sdtdh w16du wp14">
   <w:body>
     <w:p>
       <w:pPr>
@@ -142,21 +142,225 @@
         <w:rPr>
           <w:rFonts w:ascii="Times New Roman" w:hAnsi="Times New Roman" w:cs="Times New Roman"/>
         </w:rPr>
-        <w:t>as male trait exaggeration (</w:t>
+        <w:t>as male trait exaggeration (Emlen, 2008)</w:t>
+      </w:r>
+      <w:r>
+        <w:rPr>
+          <w:rFonts w:ascii="Times New Roman" w:hAnsi="Times New Roman" w:cs="Times New Roman"/>
+        </w:rPr>
+        <w:t xml:space="preserve">. </w:t>
+      </w:r>
+      <w:r>
+        <w:rPr>
+          <w:rFonts w:ascii="Times New Roman" w:hAnsi="Times New Roman" w:cs="Times New Roman"/>
+        </w:rPr>
+        <w:t xml:space="preserve">Strong sexual selection on males, via inter- and intrasexual competition </w:t>
+      </w:r>
+      <w:r>
+        <w:rPr>
+          <w:rFonts w:ascii="Times New Roman" w:hAnsi="Times New Roman" w:cs="Times New Roman"/>
+        </w:rPr>
+        <w:t xml:space="preserve">tends to favour exaggerated traits (i.e.., traits that scale disproportionately with body size). Despite their advantage in </w:t>
+      </w:r>
+      <w:r>
+        <w:rPr>
+          <w:rFonts w:ascii="Times New Roman" w:hAnsi="Times New Roman" w:cs="Times New Roman"/>
+        </w:rPr>
+        <w:t xml:space="preserve">sexual competition, these traits are energetically costly to express. </w:t>
+      </w:r>
+      <w:r>
+        <w:rPr>
+          <w:rFonts w:ascii="Times New Roman" w:hAnsi="Times New Roman" w:cs="Times New Roman"/>
+        </w:rPr>
+        <w:t>Therefore, the</w:t>
+      </w:r>
+      <w:r>
+        <w:rPr>
+          <w:rFonts w:ascii="Times New Roman" w:hAnsi="Times New Roman" w:cs="Times New Roman"/>
+        </w:rPr>
+        <w:t xml:space="preserve"> </w:t>
+      </w:r>
+      <w:r>
+        <w:rPr>
+          <w:rFonts w:ascii="Times New Roman" w:hAnsi="Times New Roman" w:cs="Times New Roman"/>
+        </w:rPr>
+        <w:t>evolution of</w:t>
+      </w:r>
+      <w:r>
+        <w:rPr>
+          <w:rFonts w:ascii="Times New Roman" w:hAnsi="Times New Roman" w:cs="Times New Roman"/>
+        </w:rPr>
+        <w:t xml:space="preserve"> </w:t>
+      </w:r>
+      <w:r>
+        <w:rPr>
+          <w:rFonts w:ascii="Times New Roman" w:hAnsi="Times New Roman" w:cs="Times New Roman"/>
+        </w:rPr>
+        <w:t>sexually selected traits</w:t>
+      </w:r>
+      <w:r>
+        <w:rPr>
+          <w:rFonts w:ascii="Times New Roman" w:hAnsi="Times New Roman" w:cs="Times New Roman"/>
+        </w:rPr>
+        <w:t xml:space="preserve"> reflects a trade-off between the cost of exaggerated trait expression and its advantage in sexual competition (Rowe and Houle, 1996). Theory </w:t>
+      </w:r>
+      <w:r>
+        <w:rPr>
+          <w:rFonts w:ascii="Times New Roman" w:hAnsi="Times New Roman" w:cs="Times New Roman"/>
+        </w:rPr>
+        <w:t>predicts tha</w:t>
+      </w:r>
+      <w:r>
+        <w:rPr>
+          <w:rFonts w:ascii="Times New Roman" w:hAnsi="Times New Roman" w:cs="Times New Roman"/>
+        </w:rPr>
+        <w:t xml:space="preserve">t by </w:t>
+      </w:r>
+      <w:r>
+        <w:rPr>
+          <w:rFonts w:ascii="Times New Roman" w:hAnsi="Times New Roman" w:cs="Times New Roman"/>
+        </w:rPr>
+        <w:t xml:space="preserve">co-evolving sexual dimorphic trait expression with a form of </w:t>
+      </w:r>
+      <w:r>
+        <w:rPr>
+          <w:rFonts w:ascii="Times New Roman" w:hAnsi="Times New Roman" w:cs="Times New Roman"/>
+        </w:rPr>
+        <w:t>developmental plasticity called condition-</w:t>
+      </w:r>
+      <w:r>
+        <w:rPr>
+          <w:rFonts w:ascii="Times New Roman" w:hAnsi="Times New Roman" w:cs="Times New Roman"/>
+        </w:rPr>
+        <w:t>dependence, individuals</w:t>
+      </w:r>
+      <w:r>
+        <w:rPr>
+          <w:rFonts w:ascii="Times New Roman" w:hAnsi="Times New Roman" w:cs="Times New Roman"/>
+        </w:rPr>
+        <w:t xml:space="preserve"> </w:t>
+      </w:r>
+      <w:r>
+        <w:rPr>
+          <w:rFonts w:ascii="Times New Roman" w:hAnsi="Times New Roman" w:cs="Times New Roman"/>
+        </w:rPr>
+        <w:t xml:space="preserve">can </w:t>
+      </w:r>
+      <w:r>
+        <w:rPr>
+          <w:rFonts w:ascii="Times New Roman" w:hAnsi="Times New Roman" w:cs="Times New Roman"/>
+        </w:rPr>
+        <w:t xml:space="preserve">optimize the benefit of exaggerated trait growth, </w:t>
+      </w:r>
+      <w:r>
+        <w:rPr>
+          <w:rFonts w:ascii="Times New Roman" w:hAnsi="Times New Roman" w:cs="Times New Roman"/>
+        </w:rPr>
+        <w:t>promoting</w:t>
+      </w:r>
+      <w:r>
+        <w:rPr>
+          <w:rFonts w:ascii="Times New Roman" w:hAnsi="Times New Roman" w:cs="Times New Roman"/>
+        </w:rPr>
+        <w:t xml:space="preserve"> further evolutionary response</w:t>
+      </w:r>
+      <w:r>
+        <w:rPr>
+          <w:rFonts w:ascii="Times New Roman" w:hAnsi="Times New Roman" w:cs="Times New Roman"/>
+        </w:rPr>
+        <w:t xml:space="preserve"> (i.e., trait exaggeration)</w:t>
+      </w:r>
+      <w:r>
+        <w:rPr>
+          <w:rFonts w:ascii="Times New Roman" w:hAnsi="Times New Roman" w:cs="Times New Roman"/>
+        </w:rPr>
+        <w:t xml:space="preserve">. </w:t>
+      </w:r>
+      <w:r>
+        <w:rPr>
+          <w:rFonts w:ascii="Times New Roman" w:hAnsi="Times New Roman" w:cs="Times New Roman"/>
+        </w:rPr>
+        <w:t>M</w:t>
+      </w:r>
+      <w:r>
+        <w:rPr>
+          <w:rFonts w:ascii="Times New Roman" w:hAnsi="Times New Roman" w:cs="Times New Roman"/>
+        </w:rPr>
+        <w:t>ales with greater access to metabolic resources</w:t>
+      </w:r>
+      <w:r>
+        <w:rPr>
+          <w:rFonts w:ascii="Times New Roman" w:hAnsi="Times New Roman" w:cs="Times New Roman"/>
+        </w:rPr>
+        <w:t xml:space="preserve"> (i.e., in good condition)</w:t>
+      </w:r>
+      <w:r>
+        <w:rPr>
+          <w:rFonts w:ascii="Times New Roman" w:hAnsi="Times New Roman" w:cs="Times New Roman"/>
+        </w:rPr>
+        <w:t>, will grow to be larger</w:t>
+      </w:r>
+      <w:r>
+        <w:rPr>
+          <w:rFonts w:ascii="Times New Roman" w:hAnsi="Times New Roman" w:cs="Times New Roman"/>
+        </w:rPr>
+        <w:t xml:space="preserve">, </w:t>
+      </w:r>
+      <w:r>
+        <w:rPr>
+          <w:rFonts w:ascii="Times New Roman" w:hAnsi="Times New Roman" w:cs="Times New Roman"/>
+        </w:rPr>
+        <w:t xml:space="preserve">and larger males will allocate more resources to traits that </w:t>
+      </w:r>
+      <w:r>
+        <w:rPr>
+          <w:rFonts w:ascii="Times New Roman" w:hAnsi="Times New Roman" w:cs="Times New Roman"/>
+        </w:rPr>
+        <w:t>accrue</w:t>
+      </w:r>
+      <w:r>
+        <w:rPr>
+          <w:rFonts w:ascii="Times New Roman" w:hAnsi="Times New Roman" w:cs="Times New Roman"/>
+        </w:rPr>
+        <w:t xml:space="preserve"> benefits in sexual competition while still </w:t>
+      </w:r>
+      <w:r>
+        <w:rPr>
+          <w:rFonts w:ascii="Times New Roman" w:hAnsi="Times New Roman" w:cs="Times New Roman"/>
+        </w:rPr>
+        <w:t xml:space="preserve">incurring </w:t>
+      </w:r>
+      <w:r>
+        <w:rPr>
+          <w:rFonts w:ascii="Times New Roman" w:hAnsi="Times New Roman" w:cs="Times New Roman"/>
+        </w:rPr>
+        <w:t>a</w:t>
+      </w:r>
+      <w:r>
+        <w:rPr>
+          <w:rFonts w:ascii="Times New Roman" w:hAnsi="Times New Roman" w:cs="Times New Roman"/>
+        </w:rPr>
+        <w:t>n equivalent cost of trait exaggeration as low condition individuals</w:t>
+      </w:r>
+      <w:r>
+        <w:rPr>
+          <w:rFonts w:ascii="Times New Roman" w:hAnsi="Times New Roman" w:cs="Times New Roman"/>
+        </w:rPr>
+        <w:t xml:space="preserve"> (</w:t>
       </w:r>
       <w:proofErr w:type="spellStart"/>
       <w:r>
         <w:rPr>
           <w:rFonts w:ascii="Times New Roman" w:hAnsi="Times New Roman" w:cs="Times New Roman"/>
         </w:rPr>
-        <w:t>Emlen</w:t>
+        <w:t>Bonduriansky</w:t>
       </w:r>
       <w:proofErr w:type="spellEnd"/>
       <w:r>
         <w:rPr>
           <w:rFonts w:ascii="Times New Roman" w:hAnsi="Times New Roman" w:cs="Times New Roman"/>
         </w:rPr>
-        <w:t>, 2008)</w:t>
+        <w:t>, 2007)</w:t>
       </w:r>
       <w:r>
         <w:rPr>
@@ -168,25 +372,13 @@
         <w:rPr>
           <w:rFonts w:ascii="Times New Roman" w:hAnsi="Times New Roman" w:cs="Times New Roman"/>
         </w:rPr>
-        <w:t xml:space="preserve">Strong sexual selection on males, via inter- and intrasexual competition </w:t>
-      </w:r>
-      <w:r>
-        <w:rPr>
-          <w:rFonts w:ascii="Times New Roman" w:hAnsi="Times New Roman" w:cs="Times New Roman"/>
-        </w:rPr>
-        <w:t xml:space="preserve">tends to favour exaggerated traits (i.e.., traits that scale disproportionately with body size). Despite their advantage in </w:t>
-      </w:r>
-      <w:r>
-        <w:rPr>
-          <w:rFonts w:ascii="Times New Roman" w:hAnsi="Times New Roman" w:cs="Times New Roman"/>
-        </w:rPr>
-        <w:t xml:space="preserve">sexual competition, these traits are energetically costly to express. </w:t>
-      </w:r>
-      <w:r>
-        <w:rPr>
-          <w:rFonts w:ascii="Times New Roman" w:hAnsi="Times New Roman" w:cs="Times New Roman"/>
-        </w:rPr>
-        <w:t>Therefore, the</w:t>
+        <w:t>Traits</w:t>
+      </w:r>
+      <w:r>
+        <w:rPr>
+          <w:rFonts w:ascii="Times New Roman" w:hAnsi="Times New Roman" w:cs="Times New Roman"/>
+        </w:rPr>
+        <w:t xml:space="preserve"> that are subject to stronger directional sexual selection should evolve heightened condition dependence. Therefore, strong sexual selection on exaggerated male traits should give rise to the evolution of male-biased condition dependence.</w:t>
       </w:r>
       <w:r>
         <w:rPr>
@@ -198,212 +390,6 @@
         <w:rPr>
           <w:rFonts w:ascii="Times New Roman" w:hAnsi="Times New Roman" w:cs="Times New Roman"/>
         </w:rPr>
-        <w:t>evolution of</w:t>
-      </w:r>
-      <w:r>
-        <w:rPr>
-          <w:rFonts w:ascii="Times New Roman" w:hAnsi="Times New Roman" w:cs="Times New Roman"/>
-        </w:rPr>
-        <w:t xml:space="preserve"> </w:t>
-      </w:r>
-      <w:r>
-        <w:rPr>
-          <w:rFonts w:ascii="Times New Roman" w:hAnsi="Times New Roman" w:cs="Times New Roman"/>
-        </w:rPr>
-        <w:t>sexually selected traits</w:t>
-      </w:r>
-      <w:r>
-        <w:rPr>
-          <w:rFonts w:ascii="Times New Roman" w:hAnsi="Times New Roman" w:cs="Times New Roman"/>
-        </w:rPr>
-        <w:t xml:space="preserve"> reflects a trade-off between the cost of exaggerated trait expression and its advantage in sexual competition (Rowe and Houle, 1996). Theory </w:t>
-      </w:r>
-      <w:r>
-        <w:rPr>
-          <w:rFonts w:ascii="Times New Roman" w:hAnsi="Times New Roman" w:cs="Times New Roman"/>
-        </w:rPr>
-        <w:t>predicts tha</w:t>
-      </w:r>
-      <w:r>
-        <w:rPr>
-          <w:rFonts w:ascii="Times New Roman" w:hAnsi="Times New Roman" w:cs="Times New Roman"/>
-        </w:rPr>
-        <w:t xml:space="preserve">t by </w:t>
-      </w:r>
-      <w:r>
-        <w:rPr>
-          <w:rFonts w:ascii="Times New Roman" w:hAnsi="Times New Roman" w:cs="Times New Roman"/>
-        </w:rPr>
-        <w:t xml:space="preserve">co-evolving sexual dimorphic trait expression with a form of </w:t>
-      </w:r>
-      <w:r>
-        <w:rPr>
-          <w:rFonts w:ascii="Times New Roman" w:hAnsi="Times New Roman" w:cs="Times New Roman"/>
-        </w:rPr>
-        <w:t>developmental plasticity called condition-</w:t>
-      </w:r>
-      <w:r>
-        <w:rPr>
-          <w:rFonts w:ascii="Times New Roman" w:hAnsi="Times New Roman" w:cs="Times New Roman"/>
-        </w:rPr>
-        <w:t>dependence, individuals</w:t>
-      </w:r>
-      <w:r>
-        <w:rPr>
-          <w:rFonts w:ascii="Times New Roman" w:hAnsi="Times New Roman" w:cs="Times New Roman"/>
-        </w:rPr>
-        <w:t xml:space="preserve"> </w:t>
-      </w:r>
-      <w:r>
-        <w:rPr>
-          <w:rFonts w:ascii="Times New Roman" w:hAnsi="Times New Roman" w:cs="Times New Roman"/>
-        </w:rPr>
-        <w:t xml:space="preserve">can </w:t>
-      </w:r>
-      <w:r>
-        <w:rPr>
-          <w:rFonts w:ascii="Times New Roman" w:hAnsi="Times New Roman" w:cs="Times New Roman"/>
-        </w:rPr>
-        <w:t xml:space="preserve">optimize the benefit of exaggerated trait growth, </w:t>
-      </w:r>
-      <w:r>
-        <w:rPr>
-          <w:rFonts w:ascii="Times New Roman" w:hAnsi="Times New Roman" w:cs="Times New Roman"/>
-        </w:rPr>
-        <w:t>promoting</w:t>
-      </w:r>
-      <w:r>
-        <w:rPr>
-          <w:rFonts w:ascii="Times New Roman" w:hAnsi="Times New Roman" w:cs="Times New Roman"/>
-        </w:rPr>
-        <w:t xml:space="preserve"> further evolutionary response</w:t>
-      </w:r>
-      <w:r>
-        <w:rPr>
-          <w:rFonts w:ascii="Times New Roman" w:hAnsi="Times New Roman" w:cs="Times New Roman"/>
-        </w:rPr>
-        <w:t xml:space="preserve"> (i.e., trait exaggeration)</w:t>
-      </w:r>
-      <w:r>
-        <w:rPr>
-          <w:rFonts w:ascii="Times New Roman" w:hAnsi="Times New Roman" w:cs="Times New Roman"/>
-        </w:rPr>
-        <w:t xml:space="preserve">. </w:t>
-      </w:r>
-      <w:r>
-        <w:rPr>
-          <w:rFonts w:ascii="Times New Roman" w:hAnsi="Times New Roman" w:cs="Times New Roman"/>
-        </w:rPr>
-        <w:t>M</w:t>
-      </w:r>
-      <w:r>
-        <w:rPr>
-          <w:rFonts w:ascii="Times New Roman" w:hAnsi="Times New Roman" w:cs="Times New Roman"/>
-        </w:rPr>
-        <w:t>ales with greater access to metabolic resources</w:t>
-      </w:r>
-      <w:r>
-        <w:rPr>
-          <w:rFonts w:ascii="Times New Roman" w:hAnsi="Times New Roman" w:cs="Times New Roman"/>
-        </w:rPr>
-        <w:t xml:space="preserve"> (i.e., in good condition)</w:t>
-      </w:r>
-      <w:r>
-        <w:rPr>
-          <w:rFonts w:ascii="Times New Roman" w:hAnsi="Times New Roman" w:cs="Times New Roman"/>
-        </w:rPr>
-        <w:t>, will grow to be larger</w:t>
-      </w:r>
-      <w:r>
-        <w:rPr>
-          <w:rFonts w:ascii="Times New Roman" w:hAnsi="Times New Roman" w:cs="Times New Roman"/>
-        </w:rPr>
-        <w:t xml:space="preserve">, </w:t>
-      </w:r>
-      <w:r>
-        <w:rPr>
-          <w:rFonts w:ascii="Times New Roman" w:hAnsi="Times New Roman" w:cs="Times New Roman"/>
-        </w:rPr>
-        <w:t xml:space="preserve">and larger males will allocate more resources to traits that </w:t>
-      </w:r>
-      <w:r>
-        <w:rPr>
-          <w:rFonts w:ascii="Times New Roman" w:hAnsi="Times New Roman" w:cs="Times New Roman"/>
-        </w:rPr>
-        <w:t>accrue</w:t>
-      </w:r>
-      <w:r>
-        <w:rPr>
-          <w:rFonts w:ascii="Times New Roman" w:hAnsi="Times New Roman" w:cs="Times New Roman"/>
-        </w:rPr>
-        <w:t xml:space="preserve"> benefits in sexual competition while still </w:t>
-      </w:r>
-      <w:r>
-        <w:rPr>
-          <w:rFonts w:ascii="Times New Roman" w:hAnsi="Times New Roman" w:cs="Times New Roman"/>
-        </w:rPr>
-        <w:t xml:space="preserve">incurring </w:t>
-      </w:r>
-      <w:r>
-        <w:rPr>
-          <w:rFonts w:ascii="Times New Roman" w:hAnsi="Times New Roman" w:cs="Times New Roman"/>
-        </w:rPr>
-        <w:t>a</w:t>
-      </w:r>
-      <w:r>
-        <w:rPr>
-          <w:rFonts w:ascii="Times New Roman" w:hAnsi="Times New Roman" w:cs="Times New Roman"/>
-        </w:rPr>
-        <w:t>n equivalent cost of trait exaggeration as low condition individuals</w:t>
-      </w:r>
-      <w:r>
-        <w:rPr>
-          <w:rFonts w:ascii="Times New Roman" w:hAnsi="Times New Roman" w:cs="Times New Roman"/>
-        </w:rPr>
-        <w:t xml:space="preserve"> (</w:t>
-      </w:r>
-      <w:proofErr w:type="spellStart"/>
-      <w:r>
-        <w:rPr>
-          <w:rFonts w:ascii="Times New Roman" w:hAnsi="Times New Roman" w:cs="Times New Roman"/>
-        </w:rPr>
-        <w:t>Bonduriansky</w:t>
-      </w:r>
-      <w:proofErr w:type="spellEnd"/>
-      <w:r>
-        <w:rPr>
-          <w:rFonts w:ascii="Times New Roman" w:hAnsi="Times New Roman" w:cs="Times New Roman"/>
-        </w:rPr>
-        <w:t>, 2007)</w:t>
-      </w:r>
-      <w:r>
-        <w:rPr>
-          <w:rFonts w:ascii="Times New Roman" w:hAnsi="Times New Roman" w:cs="Times New Roman"/>
-        </w:rPr>
-        <w:t xml:space="preserve">. </w:t>
-      </w:r>
-      <w:r>
-        <w:rPr>
-          <w:rFonts w:ascii="Times New Roman" w:hAnsi="Times New Roman" w:cs="Times New Roman"/>
-        </w:rPr>
-        <w:t>Traits</w:t>
-      </w:r>
-      <w:r>
-        <w:rPr>
-          <w:rFonts w:ascii="Times New Roman" w:hAnsi="Times New Roman" w:cs="Times New Roman"/>
-        </w:rPr>
-        <w:t xml:space="preserve"> that are subject to stronger directional sexual selection should evolve heightened condition dependence. Therefore, strong sexual selection on exaggerated male traits should give rise to the evolution of male-biased condition dependence.</w:t>
-      </w:r>
-      <w:r>
-        <w:rPr>
-          <w:rFonts w:ascii="Times New Roman" w:hAnsi="Times New Roman" w:cs="Times New Roman"/>
-        </w:rPr>
-        <w:t xml:space="preserve"> </w:t>
-      </w:r>
-      <w:r>
-        <w:rPr>
-          <w:rFonts w:ascii="Times New Roman" w:hAnsi="Times New Roman" w:cs="Times New Roman"/>
-        </w:rPr>
         <w:t>Th</w:t>
       </w:r>
       <w:r>
@@ -422,41 +408,13 @@
         <w:rPr>
           <w:rFonts w:ascii="Times New Roman" w:hAnsi="Times New Roman" w:cs="Times New Roman"/>
         </w:rPr>
-        <w:t xml:space="preserve"> (</w:t>
-      </w:r>
-      <w:proofErr w:type="spellStart"/>
-      <w:r>
-        <w:rPr>
-          <w:rFonts w:ascii="Times New Roman" w:hAnsi="Times New Roman" w:cs="Times New Roman"/>
-        </w:rPr>
-        <w:t>Zinna</w:t>
-      </w:r>
-      <w:proofErr w:type="spellEnd"/>
-      <w:r>
-        <w:rPr>
-          <w:rFonts w:ascii="Times New Roman" w:hAnsi="Times New Roman" w:cs="Times New Roman"/>
-        </w:rPr>
-        <w:t xml:space="preserve"> et al., 2014</w:t>
-      </w:r>
-      <w:r>
-        <w:rPr>
-          <w:rFonts w:ascii="Times New Roman" w:hAnsi="Times New Roman" w:cs="Times New Roman"/>
-        </w:rPr>
-        <w:t xml:space="preserve">; </w:t>
-      </w:r>
-      <w:proofErr w:type="spellStart"/>
-      <w:r>
-        <w:rPr>
-          <w:rFonts w:ascii="Times New Roman" w:hAnsi="Times New Roman" w:cs="Times New Roman"/>
-        </w:rPr>
-        <w:t>Oudin</w:t>
-      </w:r>
-      <w:proofErr w:type="spellEnd"/>
-      <w:r>
-        <w:rPr>
-          <w:rFonts w:ascii="Times New Roman" w:hAnsi="Times New Roman" w:cs="Times New Roman"/>
-        </w:rPr>
-        <w:t xml:space="preserve"> et al. 2015</w:t>
+        <w:t xml:space="preserve"> (Zinna et al., 2014</w:t>
+      </w:r>
+      <w:r>
+        <w:rPr>
+          <w:rFonts w:ascii="Times New Roman" w:hAnsi="Times New Roman" w:cs="Times New Roman"/>
+        </w:rPr>
+        <w:t>; Oudin et al. 2015</w:t>
       </w:r>
       <w:r>
         <w:rPr>
@@ -478,19 +436,11 @@
         </w:rPr>
         <w:t>(</w:t>
       </w:r>
-      <w:proofErr w:type="spellStart"/>
-      <w:r>
-        <w:rPr>
-          <w:rFonts w:ascii="Times New Roman" w:hAnsi="Times New Roman" w:cs="Times New Roman"/>
-        </w:rPr>
-        <w:t>Rohner</w:t>
-      </w:r>
-      <w:proofErr w:type="spellEnd"/>
-      <w:r>
-        <w:rPr>
-          <w:rFonts w:ascii="Times New Roman" w:hAnsi="Times New Roman" w:cs="Times New Roman"/>
-        </w:rPr>
-        <w:t xml:space="preserve"> and </w:t>
+      <w:r>
+        <w:rPr>
+          <w:rFonts w:ascii="Times New Roman" w:hAnsi="Times New Roman" w:cs="Times New Roman"/>
+        </w:rPr>
+        <w:t xml:space="preserve">Rohner and </w:t>
       </w:r>
       <w:proofErr w:type="spellStart"/>
       <w:r>
@@ -1711,7 +1661,21 @@
         <w:rPr>
           <w:rFonts w:ascii="Times New Roman" w:hAnsi="Times New Roman" w:cs="Times New Roman"/>
         </w:rPr>
-        <w:t>was as made a factor with ordered levels</w:t>
+        <w:t xml:space="preserve">was </w:t>
+      </w:r>
+      <w:del w:id="0" w:author="Brett Van Bakel" w:date="2024-04-25T02:32:00Z" w16du:dateUtc="2024-04-25T06:32:00Z">
+        <w:r>
+          <w:rPr>
+            <w:rFonts w:ascii="Times New Roman" w:hAnsi="Times New Roman" w:cs="Times New Roman"/>
+          </w:rPr>
+          <w:delText xml:space="preserve">as </w:delText>
+        </w:r>
+      </w:del>
+      <w:r>
+        <w:rPr>
+          <w:rFonts w:ascii="Times New Roman" w:hAnsi="Times New Roman" w:cs="Times New Roman"/>
+        </w:rPr>
+        <w:t>made a factor with ordered levels</w:t>
       </w:r>
       <w:r>
         <w:rPr>
@@ -1882,7 +1846,29 @@
         <w:rPr>
           <w:rFonts w:ascii="Times New Roman" w:hAnsi="Times New Roman" w:cs="Times New Roman"/>
         </w:rPr>
-        <w:t xml:space="preserve">The test the prediction that depriving flies of nutrition during larval development </w:t>
+        <w:t>T</w:t>
+      </w:r>
+      <w:ins w:id="1" w:author="Brett Van Bakel" w:date="2024-04-25T02:33:00Z" w16du:dateUtc="2024-04-25T06:33:00Z">
+        <w:r>
+          <w:rPr>
+            <w:rFonts w:ascii="Times New Roman" w:hAnsi="Times New Roman" w:cs="Times New Roman"/>
+          </w:rPr>
+          <w:t>o</w:t>
+        </w:r>
+      </w:ins>
+      <w:del w:id="2" w:author="Brett Van Bakel" w:date="2024-04-25T02:33:00Z" w16du:dateUtc="2024-04-25T06:33:00Z">
+        <w:r>
+          <w:rPr>
+            <w:rFonts w:ascii="Times New Roman" w:hAnsi="Times New Roman" w:cs="Times New Roman"/>
+          </w:rPr>
+          <w:delText>he</w:delText>
+        </w:r>
+      </w:del>
+      <w:r>
+        <w:rPr>
+          <w:rFonts w:ascii="Times New Roman" w:hAnsi="Times New Roman" w:cs="Times New Roman"/>
+        </w:rPr>
+        <w:t xml:space="preserve"> test the prediction that depriving flies of nutrition during larval development </w:t>
       </w:r>
       <w:r>
         <w:rPr>
@@ -4069,6 +4055,7 @@
       <w:r>
         <w:rPr>
           <w:rFonts w:ascii="Times New Roman" w:hAnsi="Times New Roman" w:cs="Times New Roman"/>
+          <w:noProof/>
         </w:rPr>
         <w:drawing>
           <wp:inline distT="0" distB="0" distL="0" distR="0" wp14:anchorId="33207172" wp14:editId="38514FE3">
@@ -4478,6 +4465,7 @@
       <w:r>
         <w:rPr>
           <w:rFonts w:ascii="Times New Roman" w:hAnsi="Times New Roman" w:cs="Times New Roman"/>
+          <w:noProof/>
         </w:rPr>
         <w:drawing>
           <wp:inline distT="0" distB="0" distL="0" distR="0" wp14:anchorId="2594EA1C" wp14:editId="0FED60B1">
@@ -4669,6 +4657,7 @@
       <w:r>
         <w:rPr>
           <w:rFonts w:ascii="Times New Roman" w:hAnsi="Times New Roman" w:cs="Times New Roman"/>
+          <w:noProof/>
         </w:rPr>
         <w:lastRenderedPageBreak/>
         <w:drawing>
@@ -4744,13 +4733,7 @@
         <w:rPr>
           <w:rFonts w:ascii="Times New Roman" w:hAnsi="Times New Roman" w:cs="Times New Roman"/>
         </w:rPr>
-        <w:t>Confidence intervals all</w:t>
-      </w:r>
-      <w:r>
-        <w:rPr>
-          <w:rFonts w:ascii="Times New Roman" w:hAnsi="Times New Roman" w:cs="Times New Roman"/>
-        </w:rPr>
-        <w:t xml:space="preserve"> overlap with zero, effect of condition on sexual dimorphism on all traits is not biologically relevant.  </w:t>
+        <w:t xml:space="preserve">Confidence intervals all overlap with zero, effect of condition on sexual dimorphism on all traits is not biologically relevant.  </w:t>
       </w:r>
     </w:p>
     <w:p>
@@ -4804,6 +4787,7 @@
       <w:r>
         <w:rPr>
           <w:rFonts w:ascii="Times New Roman" w:hAnsi="Times New Roman" w:cs="Times New Roman"/>
+          <w:noProof/>
         </w:rPr>
         <w:lastRenderedPageBreak/>
         <w:drawing>
@@ -5000,6 +4984,160 @@
       <w:pPr>
         <w:rPr>
           <w:rFonts w:ascii="Times New Roman" w:hAnsi="Times New Roman" w:cs="Times New Roman"/>
+          <w:i/>
+          <w:iCs/>
+        </w:rPr>
+      </w:pPr>
+      <w:r>
+        <w:rPr>
+          <w:rFonts w:ascii="Times New Roman" w:hAnsi="Times New Roman" w:cs="Times New Roman"/>
+          <w:i/>
+          <w:iCs/>
+        </w:rPr>
+        <w:t>Question: The effect o</w:t>
+      </w:r>
+      <w:r>
+        <w:rPr>
+          <w:rFonts w:ascii="Times New Roman" w:hAnsi="Times New Roman" w:cs="Times New Roman"/>
+          <w:i/>
+          <w:iCs/>
+        </w:rPr>
+        <w:t xml:space="preserve">f sexual dimorphism </w:t>
+      </w:r>
+      <w:r>
+        <w:rPr>
+          <w:rFonts w:ascii="Times New Roman" w:hAnsi="Times New Roman" w:cs="Times New Roman"/>
+          <w:i/>
+          <w:iCs/>
+        </w:rPr>
+        <w:t>on</w:t>
+      </w:r>
+      <w:r>
+        <w:rPr>
+          <w:rFonts w:ascii="Times New Roman" w:hAnsi="Times New Roman" w:cs="Times New Roman"/>
+          <w:i/>
+          <w:iCs/>
+        </w:rPr>
+        <w:t xml:space="preserve"> condition dependence</w:t>
+      </w:r>
+      <w:r>
+        <w:rPr>
+          <w:rFonts w:ascii="Times New Roman" w:hAnsi="Times New Roman" w:cs="Times New Roman"/>
+          <w:i/>
+          <w:iCs/>
+        </w:rPr>
+        <w:t xml:space="preserve"> – Does depriving flies of nutrition during larval development </w:t>
+      </w:r>
+      <w:r>
+        <w:rPr>
+          <w:rFonts w:ascii="Times New Roman" w:hAnsi="Times New Roman" w:cs="Times New Roman"/>
+          <w:i/>
+          <w:iCs/>
+        </w:rPr>
+        <w:t>more significantly impact</w:t>
+      </w:r>
+      <w:r>
+        <w:rPr>
+          <w:rFonts w:ascii="Times New Roman" w:hAnsi="Times New Roman" w:cs="Times New Roman"/>
+          <w:i/>
+          <w:iCs/>
+        </w:rPr>
+        <w:t xml:space="preserve"> sexually dimorphic traits? How is </w:t>
+      </w:r>
+      <w:r>
+        <w:rPr>
+          <w:rFonts w:ascii="Times New Roman" w:hAnsi="Times New Roman" w:cs="Times New Roman"/>
+          <w:i/>
+          <w:iCs/>
+        </w:rPr>
+        <w:lastRenderedPageBreak/>
+        <w:t>the effect of starvation different in leg tra</w:t>
+      </w:r>
+      <w:r>
+        <w:rPr>
+          <w:rFonts w:ascii="Times New Roman" w:hAnsi="Times New Roman" w:cs="Times New Roman"/>
+          <w:i/>
+          <w:iCs/>
+        </w:rPr>
+        <w:t>its compared to wing area?</w:t>
+      </w:r>
+      <w:r>
+        <w:rPr>
+          <w:rFonts w:ascii="Times New Roman" w:hAnsi="Times New Roman" w:cs="Times New Roman"/>
+          <w:i/>
+          <w:iCs/>
+        </w:rPr>
+        <w:t xml:space="preserve"> I expect to see a greater </w:t>
+      </w:r>
+      <w:r>
+        <w:rPr>
+          <w:rFonts w:ascii="Times New Roman" w:hAnsi="Times New Roman" w:cs="Times New Roman"/>
+          <w:i/>
+          <w:iCs/>
+        </w:rPr>
+        <w:t xml:space="preserve">dependence on condition in </w:t>
+      </w:r>
+      <w:r>
+        <w:rPr>
+          <w:rFonts w:ascii="Times New Roman" w:hAnsi="Times New Roman" w:cs="Times New Roman"/>
+          <w:i/>
+          <w:iCs/>
+        </w:rPr>
+        <w:t>leg traits than wing area</w:t>
+      </w:r>
+      <w:r>
+        <w:rPr>
+          <w:rFonts w:ascii="Times New Roman" w:hAnsi="Times New Roman" w:cs="Times New Roman"/>
+          <w:i/>
+          <w:iCs/>
+        </w:rPr>
+        <w:t>.</w:t>
+      </w:r>
+    </w:p>
+    <w:p>
+      <w:pPr>
+        <w:rPr>
+          <w:rFonts w:ascii="Times New Roman" w:hAnsi="Times New Roman" w:cs="Times New Roman"/>
+          <w:i/>
+          <w:iCs/>
+        </w:rPr>
+      </w:pPr>
+    </w:p>
+    <w:p>
+      <w:pPr>
+        <w:rPr>
+          <w:rFonts w:ascii="Times New Roman" w:hAnsi="Times New Roman" w:cs="Times New Roman"/>
+        </w:rPr>
+      </w:pPr>
+    </w:p>
+    <w:p>
+      <w:pPr>
+        <w:rPr>
+          <w:rFonts w:ascii="Times New Roman" w:hAnsi="Times New Roman" w:cs="Times New Roman"/>
+          <w:i/>
+          <w:iCs/>
+        </w:rPr>
+      </w:pPr>
+      <w:r>
+        <w:rPr>
+          <w:rFonts w:ascii="Times New Roman" w:hAnsi="Times New Roman" w:cs="Times New Roman"/>
+          <w:i/>
+          <w:iCs/>
+        </w:rPr>
+        <w:t xml:space="preserve"> </w:t>
+      </w:r>
+    </w:p>
+    <w:p>
+      <w:pPr>
+        <w:rPr>
+          <w:rFonts w:ascii="Times New Roman" w:hAnsi="Times New Roman" w:cs="Times New Roman"/>
+        </w:rPr>
+      </w:pPr>
+    </w:p>
+    <w:p>
+      <w:pPr>
+        <w:rPr>
+          <w:rFonts w:ascii="Times New Roman" w:hAnsi="Times New Roman" w:cs="Times New Roman"/>
         </w:rPr>
       </w:pPr>
     </w:p>
@@ -5020,8 +5158,16 @@
 </w:document>
 </file>
 
+<file path=word/people.xml><?xml version="1.0" encoding="utf-8"?>
+<w15:people xmlns:wpc="http://schemas.microsoft.com/office/word/2010/wordprocessingCanvas" xmlns:cx="http://schemas.microsoft.com/office/drawing/2014/chartex" xmlns:cx1="http://schemas.microsoft.com/office/drawing/2015/9/8/chartex" xmlns:cx2="http://schemas.microsoft.com/office/drawing/2015/10/21/chartex" xmlns:cx3="http://schemas.microsoft.com/office/drawing/2016/5/9/chartex" xmlns:cx4="http://schemas.microsoft.com/office/drawing/2016/5/10/chartex" xmlns:cx5="http://schemas.microsoft.com/office/drawing/2016/5/11/chartex" xmlns:cx6="http://schemas.microsoft.com/office/drawing/2016/5/12/chartex" xmlns:cx7="http://schemas.microsoft.com/office/drawing/2016/5/13/chartex" xmlns:cx8="http://schemas.microsoft.com/office/drawing/2016/5/14/chartex" xmlns:mc="http://schemas.openxmlformats.org/markup-compatibility/2006" xmlns:aink="http://schemas.microsoft.com/office/drawing/2016/ink" xmlns:am3d="http://schemas.microsoft.com/office/drawing/2017/model3d" xmlns:o="urn:schemas-microsoft-com:office:office" xmlns:oel="http://schemas.microsoft.com/office/2019/extlst" xmlns:r="http://schemas.openxmlformats.org/officeDocument/2006/relationships" xmlns:m="http://schemas.openxmlformats.org/officeDocument/2006/math" xmlns:v="urn:schemas-microsoft-com:vml" xmlns:wp14="http://schemas.microsoft.com/office/word/2010/wordprocessingDrawing" xmlns:wp="http://schemas.openxmlformats.org/drawingml/2006/wordprocessingDrawing" xmlns:w10="urn:schemas-microsoft-com:office:word" xmlns:w="http://schemas.openxmlformats.org/wordprocessingml/2006/main" xmlns:w14="http://schemas.microsoft.com/office/word/2010/wordml" xmlns:w15="http://schemas.microsoft.com/office/word/2012/wordml" xmlns:w16cex="http://schemas.microsoft.com/office/word/2018/wordml/cex" xmlns:w16cid="http://schemas.microsoft.com/office/word/2016/wordml/cid" xmlns:w16="http://schemas.microsoft.com/office/word/2018/wordml" xmlns:w16du="http://schemas.microsoft.com/office/word/2023/wordml/word16du" xmlns:w16sdtdh="http://schemas.microsoft.com/office/word/2020/wordml/sdtdatahash" xmlns:w16se="http://schemas.microsoft.com/office/word/2015/wordml/symex" xmlns:wpg="http://schemas.microsoft.com/office/word/2010/wordprocessingGroup" xmlns:wpi="http://schemas.microsoft.com/office/word/2010/wordprocessingInk" xmlns:wne="http://schemas.microsoft.com/office/word/2006/wordml" xmlns:wps="http://schemas.microsoft.com/office/word/2010/wordprocessingShape" mc:Ignorable="w14 w15 w16se w16cid w16 w16cex w16sdtdh w16du wp14">
+  <w15:person w15:author="Brett Van Bakel">
+    <w15:presenceInfo w15:providerId="Windows Live" w15:userId="d42f7a1cdabf38d2"/>
+  </w15:person>
+</w15:people>
+</file>
+
 <file path=word/styles.xml><?xml version="1.0" encoding="utf-8"?>
-<w:styles xmlns:mc="http://schemas.openxmlformats.org/markup-compatibility/2006" xmlns:r="http://schemas.openxmlformats.org/officeDocument/2006/relationships" xmlns:w="http://schemas.openxmlformats.org/wordprocessingml/2006/main" xmlns:w14="http://schemas.microsoft.com/office/word/2010/wordml" xmlns:w15="http://schemas.microsoft.com/office/word/2012/wordml" xmlns:w16cex="http://schemas.microsoft.com/office/word/2018/wordml/cex" xmlns:w16cid="http://schemas.microsoft.com/office/word/2016/wordml/cid" xmlns:w16="http://schemas.microsoft.com/office/word/2018/wordml" xmlns:w16sdtdh="http://schemas.microsoft.com/office/word/2020/wordml/sdtdatahash" xmlns:w16se="http://schemas.microsoft.com/office/word/2015/wordml/symex" mc:Ignorable="w14 w15 w16se w16cid w16 w16cex w16sdtdh">
+<w:styles xmlns:mc="http://schemas.openxmlformats.org/markup-compatibility/2006" xmlns:r="http://schemas.openxmlformats.org/officeDocument/2006/relationships" xmlns:w="http://schemas.openxmlformats.org/wordprocessingml/2006/main" xmlns:w14="http://schemas.microsoft.com/office/word/2010/wordml" xmlns:w15="http://schemas.microsoft.com/office/word/2012/wordml" xmlns:w16cex="http://schemas.microsoft.com/office/word/2018/wordml/cex" xmlns:w16cid="http://schemas.microsoft.com/office/word/2016/wordml/cid" xmlns:w16="http://schemas.microsoft.com/office/word/2018/wordml" xmlns:w16du="http://schemas.microsoft.com/office/word/2023/wordml/word16du" xmlns:w16sdtdh="http://schemas.microsoft.com/office/word/2020/wordml/sdtdatahash" xmlns:w16se="http://schemas.microsoft.com/office/word/2015/wordml/symex" mc:Ignorable="w14 w15 w16se w16cid w16 w16cex w16sdtdh w16du">
   <w:docDefaults>
     <w:rPrDefault>
       <w:rPr>
@@ -5479,6 +5625,13 @@
       <w:u w:val="single"/>
     </w:rPr>
   </w:style>
+  <w:style w:type="paragraph" w:styleId="Revision">
+    <w:name w:val="Revision"/>
+    <w:hidden/>
+    <w:uiPriority w:val="99"/>
+    <w:semiHidden/>
+    <w:rsid w:val="00AB7166"/>
+  </w:style>
 </w:styles>
 </file>
 

</xml_diff>